<commit_message>
Added flow of algorithm and description done
</commit_message>
<xml_diff>
--- a/Dokumentacija.docx
+++ b/Dokumentacija.docx
@@ -199,7 +199,39 @@
         <w:t>Ta sekvenca baza određuje genetsku informaciju koja je cijelom</w:t>
       </w:r>
       <w:r>
-        <w:t xml:space="preserve"> svojom duljinom bitna [1], tj. ne smije se izostaviti niti jedna baza u zapisu baze. Ako se uzme u obzir da se tim nizom može predstaviti i cijeli genom pojedine vrste koji može biti dug od 50 000 pa sve do preko 100 000 000 000 znakova, odnosno baza (za primjer, genom čovjeka </w:t>
+        <w:t xml:space="preserve"> svojom duljinom bitna </w:t>
+      </w:r>
+      <w:sdt>
+        <w:sdtPr>
+          <w:id w:val="-720285001"/>
+          <w:citation/>
+        </w:sdtPr>
+        <w:sdtContent>
+          <w:r>
+            <w:fldChar w:fldCharType="begin"/>
+          </w:r>
+          <w:r>
+            <w:instrText xml:space="preserve"> CITATION Nos24 \l 1050 </w:instrText>
+          </w:r>
+          <w:r>
+            <w:fldChar w:fldCharType="separate"/>
+          </w:r>
+          <w:r>
+            <w:rPr>
+              <w:noProof/>
+            </w:rPr>
+            <w:t>[1]</w:t>
+          </w:r>
+          <w:r>
+            <w:fldChar w:fldCharType="end"/>
+          </w:r>
+        </w:sdtContent>
+      </w:sdt>
+      <w:r>
+        <w:t xml:space="preserve">, </w:t>
+      </w:r>
+      <w:r>
+        <w:t xml:space="preserve">tj. ne smije se izostaviti niti jedna baza u zapisu baze. Ako se uzme u obzir da se tim nizom može predstaviti i cijeli genom pojedine vrste koji može biti dug od 50 000 pa sve do preko 100 000 000 000 znakova, odnosno baza (za primjer, genom čovjeka </w:t>
       </w:r>
       <w:r>
         <w:t>sastoji se od</w:t>
@@ -211,7 +243,39 @@
         <w:t>)</w:t>
       </w:r>
       <w:r>
-        <w:t>. [2] Ako se uzme u obzir da se slova u današnjim računalima pohranjuju s jednim bajtom, odnosno 8 bitova, neki niz baza dug 1 000 000 znakova zauzeo bi 1MB, a 100 000 000 gotovo 100MB</w:t>
+        <w:t xml:space="preserve">. </w:t>
+      </w:r>
+      <w:sdt>
+        <w:sdtPr>
+          <w:id w:val="8108921"/>
+          <w:citation/>
+        </w:sdtPr>
+        <w:sdtContent>
+          <w:r>
+            <w:fldChar w:fldCharType="begin"/>
+          </w:r>
+          <w:r>
+            <w:instrText xml:space="preserve">CITATION Nos241 \l 1050 </w:instrText>
+          </w:r>
+          <w:r>
+            <w:fldChar w:fldCharType="separate"/>
+          </w:r>
+          <w:r>
+            <w:rPr>
+              <w:noProof/>
+            </w:rPr>
+            <w:t>[2]</w:t>
+          </w:r>
+          <w:r>
+            <w:fldChar w:fldCharType="end"/>
+          </w:r>
+        </w:sdtContent>
+      </w:sdt>
+      <w:r>
+        <w:t xml:space="preserve"> </w:t>
+      </w:r>
+      <w:r>
+        <w:t>Ako se uzme u obzir da se slova u današnjim računalima pohranjuju s jednim bajtom, odnosno 8 bitova, neki niz baza dug 1 000 000 znakova zauzeo bi 1MB, a 100 000 000 gotovo 100MB</w:t>
       </w:r>
       <w:r>
         <w:t>, a to nije ni približno dovoljno za pohranu genoma na primjer kralježnjaka</w:t>
@@ -286,6 +350,35 @@
         <w:lastRenderedPageBreak/>
         <w:t>Opis algoritma</w:t>
       </w:r>
+      <w:r>
+        <w:t xml:space="preserve"> </w:t>
+      </w:r>
+      <w:sdt>
+        <w:sdtPr>
+          <w:id w:val="-2074647875"/>
+          <w:citation/>
+        </w:sdtPr>
+        <w:sdtContent>
+          <w:r>
+            <w:fldChar w:fldCharType="begin"/>
+          </w:r>
+          <w:r>
+            <w:instrText xml:space="preserve">CITATION Hai19 \l 1050 </w:instrText>
+          </w:r>
+          <w:r>
+            <w:fldChar w:fldCharType="separate"/>
+          </w:r>
+          <w:r>
+            <w:rPr>
+              <w:noProof/>
+            </w:rPr>
+            <w:t>[3]</w:t>
+          </w:r>
+          <w:r>
+            <w:fldChar w:fldCharType="end"/>
+          </w:r>
+        </w:sdtContent>
+      </w:sdt>
     </w:p>
     <w:p>
       <w:pPr>
@@ -1326,6 +1419,353 @@
     </w:p>
     <w:p>
       <w:pPr>
+        <w:spacing w:line="360" w:lineRule="auto"/>
+        <w:rPr>
+          <w:rFonts w:eastAsiaTheme="majorEastAsia"/>
+        </w:rPr>
+      </w:pPr>
+      <w:r>
+        <w:rPr>
+          <w:rFonts w:eastAsiaTheme="majorEastAsia"/>
+          <w:noProof/>
+        </w:rPr>
+        <w:lastRenderedPageBreak/>
+        <mc:AlternateContent>
+          <mc:Choice Requires="wps">
+            <w:drawing>
+              <wp:anchor distT="0" distB="0" distL="114300" distR="114300" simplePos="0" relativeHeight="251659264" behindDoc="0" locked="0" layoutInCell="1" allowOverlap="1" wp14:anchorId="74D3C888" wp14:editId="4F60D17F">
+                <wp:simplePos x="0" y="0"/>
+                <wp:positionH relativeFrom="column">
+                  <wp:posOffset>4855845</wp:posOffset>
+                </wp:positionH>
+                <wp:positionV relativeFrom="paragraph">
+                  <wp:posOffset>-455295</wp:posOffset>
+                </wp:positionV>
+                <wp:extent cx="1562100" cy="1402080"/>
+                <wp:effectExtent l="0" t="0" r="19050" b="26670"/>
+                <wp:wrapNone/>
+                <wp:docPr id="733517247" name="Rectangle 2"/>
+                <wp:cNvGraphicFramePr/>
+                <a:graphic xmlns:a="http://schemas.openxmlformats.org/drawingml/2006/main">
+                  <a:graphicData uri="http://schemas.microsoft.com/office/word/2010/wordprocessingShape">
+                    <wps:wsp>
+                      <wps:cNvSpPr/>
+                      <wps:spPr>
+                        <a:xfrm>
+                          <a:off x="0" y="0"/>
+                          <a:ext cx="1562100" cy="1402080"/>
+                        </a:xfrm>
+                        <a:prstGeom prst="rect">
+                          <a:avLst/>
+                        </a:prstGeom>
+                        <a:ln>
+                          <a:solidFill>
+                            <a:schemeClr val="bg1"/>
+                          </a:solidFill>
+                        </a:ln>
+                      </wps:spPr>
+                      <wps:style>
+                        <a:lnRef idx="2">
+                          <a:schemeClr val="accent6"/>
+                        </a:lnRef>
+                        <a:fillRef idx="1">
+                          <a:schemeClr val="lt1"/>
+                        </a:fillRef>
+                        <a:effectRef idx="0">
+                          <a:schemeClr val="accent6"/>
+                        </a:effectRef>
+                        <a:fontRef idx="minor">
+                          <a:schemeClr val="dk1"/>
+                        </a:fontRef>
+                      </wps:style>
+                      <wps:bodyPr rot="0" spcFirstLastPara="0" vertOverflow="overflow" horzOverflow="overflow" vert="horz" wrap="square" lIns="91440" tIns="45720" rIns="91440" bIns="45720" numCol="1" spcCol="0" rtlCol="0" fromWordArt="0" anchor="ctr" anchorCtr="0" forceAA="0" compatLnSpc="1">
+                        <a:prstTxWarp prst="textNoShape">
+                          <a:avLst/>
+                        </a:prstTxWarp>
+                        <a:noAutofit/>
+                      </wps:bodyPr>
+                    </wps:wsp>
+                  </a:graphicData>
+                </a:graphic>
+              </wp:anchor>
+            </w:drawing>
+          </mc:Choice>
+          <mc:Fallback>
+            <w:pict>
+              <v:rect w14:anchorId="55196805" id="Rectangle 2" o:spid="_x0000_s1026" style="position:absolute;margin-left:382.35pt;margin-top:-35.85pt;width:123pt;height:110.4pt;z-index:251659264;visibility:visible;mso-wrap-style:square;mso-wrap-distance-left:9pt;mso-wrap-distance-top:0;mso-wrap-distance-right:9pt;mso-wrap-distance-bottom:0;mso-position-horizontal:absolute;mso-position-horizontal-relative:text;mso-position-vertical:absolute;mso-position-vertical-relative:text;v-text-anchor:middle" o:gfxdata="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" fillcolor="white [3201]" strokecolor="white [3212]" strokeweight="1pt"/>
+            </w:pict>
+          </mc:Fallback>
+        </mc:AlternateContent>
+      </w:r>
+      <w:r>
+        <w:rPr>
+          <w:noProof/>
+        </w:rPr>
+        <mc:AlternateContent>
+          <mc:Choice Requires="wps">
+            <w:drawing>
+              <wp:anchor distT="0" distB="0" distL="114300" distR="114300" simplePos="0" relativeHeight="251661312" behindDoc="0" locked="0" layoutInCell="1" allowOverlap="1" wp14:anchorId="3195447D" wp14:editId="517ADDB0">
+                <wp:simplePos x="0" y="0"/>
+                <wp:positionH relativeFrom="column">
+                  <wp:posOffset>-1080135</wp:posOffset>
+                </wp:positionH>
+                <wp:positionV relativeFrom="paragraph">
+                  <wp:posOffset>6616065</wp:posOffset>
+                </wp:positionV>
+                <wp:extent cx="7513320" cy="635"/>
+                <wp:effectExtent l="0" t="0" r="0" b="0"/>
+                <wp:wrapTopAndBottom/>
+                <wp:docPr id="405380532" name="Text Box 1"/>
+                <wp:cNvGraphicFramePr/>
+                <a:graphic xmlns:a="http://schemas.openxmlformats.org/drawingml/2006/main">
+                  <a:graphicData uri="http://schemas.microsoft.com/office/word/2010/wordprocessingShape">
+                    <wps:wsp>
+                      <wps:cNvSpPr txBox="1"/>
+                      <wps:spPr>
+                        <a:xfrm>
+                          <a:off x="0" y="0"/>
+                          <a:ext cx="7513320" cy="635"/>
+                        </a:xfrm>
+                        <a:prstGeom prst="rect">
+                          <a:avLst/>
+                        </a:prstGeom>
+                        <a:solidFill>
+                          <a:prstClr val="white"/>
+                        </a:solidFill>
+                        <a:ln>
+                          <a:noFill/>
+                        </a:ln>
+                      </wps:spPr>
+                      <wps:txbx>
+                        <w:txbxContent>
+                          <w:p>
+                            <w:pPr>
+                              <w:pStyle w:val="Caption"/>
+                              <w:jc w:val="center"/>
+                              <w:rPr>
+                                <w:rFonts w:eastAsiaTheme="majorEastAsia"/>
+                                <w:noProof/>
+                              </w:rPr>
+                            </w:pPr>
+                            <w:r>
+                              <w:t xml:space="preserve">Slika </w:t>
+                            </w:r>
+                            <w:r>
+                              <w:fldChar w:fldCharType="begin"/>
+                            </w:r>
+                            <w:r>
+                              <w:instrText xml:space="preserve"> SEQ Slika \* ARABIC </w:instrText>
+                            </w:r>
+                            <w:r>
+                              <w:fldChar w:fldCharType="separate"/>
+                            </w:r>
+                            <w:r>
+                              <w:rPr>
+                                <w:noProof/>
+                              </w:rPr>
+                              <w:t>1</w:t>
+                            </w:r>
+                            <w:r>
+                              <w:fldChar w:fldCharType="end"/>
+                            </w:r>
+                            <w:r>
+                              <w:t xml:space="preserve"> Vizualizacija algoritma</w:t>
+                            </w:r>
+                            <w:r>
+                              <w:t xml:space="preserve">, nastala iz opisa u </w:t>
+                            </w:r>
+                            <w:sdt>
+                              <w:sdtPr>
+                                <w:id w:val="847986754"/>
+                                <w:citation/>
+                              </w:sdtPr>
+                              <w:sdtContent>
+                                <w:r>
+                                  <w:fldChar w:fldCharType="begin"/>
+                                </w:r>
+                                <w:r>
+                                  <w:instrText xml:space="preserve">CITATION Hai19 \l 1050 </w:instrText>
+                                </w:r>
+                                <w:r>
+                                  <w:fldChar w:fldCharType="separate"/>
+                                </w:r>
+                                <w:r>
+                                  <w:rPr>
+                                    <w:noProof/>
+                                  </w:rPr>
+                                  <w:t>[3]</w:t>
+                                </w:r>
+                                <w:r>
+                                  <w:fldChar w:fldCharType="end"/>
+                                </w:r>
+                              </w:sdtContent>
+                            </w:sdt>
+                          </w:p>
+                        </w:txbxContent>
+                      </wps:txbx>
+                      <wps:bodyPr rot="0" spcFirstLastPara="0" vertOverflow="overflow" horzOverflow="overflow" vert="horz" wrap="square" lIns="0" tIns="0" rIns="0" bIns="0" numCol="1" spcCol="0" rtlCol="0" fromWordArt="0" anchor="t" anchorCtr="0" forceAA="0" compatLnSpc="1">
+                        <a:prstTxWarp prst="textNoShape">
+                          <a:avLst/>
+                        </a:prstTxWarp>
+                        <a:spAutoFit/>
+                      </wps:bodyPr>
+                    </wps:wsp>
+                  </a:graphicData>
+                </a:graphic>
+              </wp:anchor>
+            </w:drawing>
+          </mc:Choice>
+          <mc:Fallback>
+            <w:pict>
+              <v:shapetype w14:anchorId="3195447D" id="_x0000_t202" coordsize="21600,21600" o:spt="202" path="m,l,21600r21600,l21600,xe">
+                <v:stroke joinstyle="miter"/>
+                <v:path gradientshapeok="t" o:connecttype="rect"/>
+              </v:shapetype>
+              <v:shape id="Text Box 1" o:spid="_x0000_s1026" type="#_x0000_t202" style="position:absolute;margin-left:-85.05pt;margin-top:520.95pt;width:591.6pt;height:.05pt;z-index:251661312;visibility:visible;mso-wrap-style:square;mso-wrap-distance-left:9pt;mso-wrap-distance-top:0;mso-wrap-distance-right:9pt;mso-wrap-distance-bottom:0;mso-position-horizontal:absolute;mso-position-horizontal-relative:text;mso-position-vertical:absolute;mso-position-vertical-relative:text;v-text-anchor:top" o:gfxdata="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" stroked="f">
+                <v:textbox style="mso-fit-shape-to-text:t" inset="0,0,0,0">
+                  <w:txbxContent>
+                    <w:p>
+                      <w:pPr>
+                        <w:pStyle w:val="Caption"/>
+                        <w:jc w:val="center"/>
+                        <w:rPr>
+                          <w:rFonts w:eastAsiaTheme="majorEastAsia"/>
+                          <w:noProof/>
+                        </w:rPr>
+                      </w:pPr>
+                      <w:r>
+                        <w:t xml:space="preserve">Slika </w:t>
+                      </w:r>
+                      <w:r>
+                        <w:fldChar w:fldCharType="begin"/>
+                      </w:r>
+                      <w:r>
+                        <w:instrText xml:space="preserve"> SEQ Slika \* ARABIC </w:instrText>
+                      </w:r>
+                      <w:r>
+                        <w:fldChar w:fldCharType="separate"/>
+                      </w:r>
+                      <w:r>
+                        <w:rPr>
+                          <w:noProof/>
+                        </w:rPr>
+                        <w:t>1</w:t>
+                      </w:r>
+                      <w:r>
+                        <w:fldChar w:fldCharType="end"/>
+                      </w:r>
+                      <w:r>
+                        <w:t xml:space="preserve"> Vizualizacija algoritma</w:t>
+                      </w:r>
+                      <w:r>
+                        <w:t xml:space="preserve">, nastala iz opisa u </w:t>
+                      </w:r>
+                      <w:sdt>
+                        <w:sdtPr>
+                          <w:id w:val="847986754"/>
+                          <w:citation/>
+                        </w:sdtPr>
+                        <w:sdtContent>
+                          <w:r>
+                            <w:fldChar w:fldCharType="begin"/>
+                          </w:r>
+                          <w:r>
+                            <w:instrText xml:space="preserve">CITATION Hai19 \l 1050 </w:instrText>
+                          </w:r>
+                          <w:r>
+                            <w:fldChar w:fldCharType="separate"/>
+                          </w:r>
+                          <w:r>
+                            <w:rPr>
+                              <w:noProof/>
+                            </w:rPr>
+                            <w:t>[3]</w:t>
+                          </w:r>
+                          <w:r>
+                            <w:fldChar w:fldCharType="end"/>
+                          </w:r>
+                        </w:sdtContent>
+                      </w:sdt>
+                    </w:p>
+                  </w:txbxContent>
+                </v:textbox>
+                <w10:wrap type="topAndBottom"/>
+              </v:shape>
+            </w:pict>
+          </mc:Fallback>
+        </mc:AlternateContent>
+      </w:r>
+      <w:r>
+        <w:rPr>
+          <w:rFonts w:eastAsiaTheme="majorEastAsia"/>
+          <w:noProof/>
+        </w:rPr>
+        <w:drawing>
+          <wp:anchor distT="0" distB="0" distL="114300" distR="114300" simplePos="0" relativeHeight="251658240" behindDoc="0" locked="0" layoutInCell="1" allowOverlap="1" wp14:anchorId="4E5BE68A" wp14:editId="1FF1B9E2">
+            <wp:simplePos x="0" y="0"/>
+            <wp:positionH relativeFrom="page">
+              <wp:posOffset>0</wp:posOffset>
+            </wp:positionH>
+            <wp:positionV relativeFrom="paragraph">
+              <wp:posOffset>0</wp:posOffset>
+            </wp:positionV>
+            <wp:extent cx="7513320" cy="6558915"/>
+            <wp:effectExtent l="0" t="0" r="0" b="0"/>
+            <wp:wrapTopAndBottom/>
+            <wp:docPr id="924303102" name="Picture 1" descr="A diagram of a flowchart&#10;&#10;Description automatically generated"/>
+            <wp:cNvGraphicFramePr>
+              <a:graphicFrameLocks xmlns:a="http://schemas.openxmlformats.org/drawingml/2006/main" noChangeAspect="1"/>
+            </wp:cNvGraphicFramePr>
+            <a:graphic xmlns:a="http://schemas.openxmlformats.org/drawingml/2006/main">
+              <a:graphicData uri="http://schemas.openxmlformats.org/drawingml/2006/picture">
+                <pic:pic xmlns:pic="http://schemas.openxmlformats.org/drawingml/2006/picture">
+                  <pic:nvPicPr>
+                    <pic:cNvPr id="924303102" name="Picture 1" descr="A diagram of a flowchart&#10;&#10;Description automatically generated"/>
+                    <pic:cNvPicPr/>
+                  </pic:nvPicPr>
+                  <pic:blipFill rotWithShape="1">
+                    <a:blip r:embed="rId10">
+                      <a:extLst>
+                        <a:ext uri="{28A0092B-C50C-407E-A947-70E740481C1C}">
+                          <a14:useLocalDpi xmlns:a14="http://schemas.microsoft.com/office/drawing/2010/main" val="0"/>
+                        </a:ext>
+                      </a:extLst>
+                    </a:blip>
+                    <a:srcRect t="-1414" r="1016"/>
+                    <a:stretch/>
+                  </pic:blipFill>
+                  <pic:spPr bwMode="auto">
+                    <a:xfrm>
+                      <a:off x="0" y="0"/>
+                      <a:ext cx="7513672" cy="6559222"/>
+                    </a:xfrm>
+                    <a:prstGeom prst="rect">
+                      <a:avLst/>
+                    </a:prstGeom>
+                    <a:ln>
+                      <a:noFill/>
+                    </a:ln>
+                    <a:extLst>
+                      <a:ext uri="{53640926-AAD7-44D8-BBD7-CCE9431645EC}">
+                        <a14:shadowObscured xmlns:a14="http://schemas.microsoft.com/office/drawing/2010/main"/>
+                      </a:ext>
+                    </a:extLst>
+                  </pic:spPr>
+                </pic:pic>
+              </a:graphicData>
+            </a:graphic>
+            <wp14:sizeRelH relativeFrom="page">
+              <wp14:pctWidth>0</wp14:pctWidth>
+            </wp14:sizeRelH>
+            <wp14:sizeRelV relativeFrom="page">
+              <wp14:pctHeight>0</wp14:pctHeight>
+            </wp14:sizeRelV>
+          </wp:anchor>
+        </w:drawing>
+      </w:r>
+    </w:p>
+    <w:p>
+      <w:pPr>
         <w:spacing w:before="0" w:after="160" w:line="259" w:lineRule="auto"/>
         <w:rPr>
           <w:rFonts w:eastAsiaTheme="majorEastAsia"/>
@@ -1337,6 +1777,48 @@
         </w:rPr>
         <w:br w:type="page"/>
       </w:r>
+      <w:sdt>
+        <w:sdtPr>
+          <w:rPr>
+            <w:rFonts w:eastAsiaTheme="majorEastAsia"/>
+          </w:rPr>
+          <w:id w:val="-1961640751"/>
+          <w:citation/>
+        </w:sdtPr>
+        <w:sdtContent>
+          <w:r>
+            <w:rPr>
+              <w:rFonts w:eastAsiaTheme="majorEastAsia"/>
+            </w:rPr>
+            <w:fldChar w:fldCharType="begin"/>
+          </w:r>
+          <w:r>
+            <w:rPr>
+              <w:rFonts w:eastAsiaTheme="majorEastAsia"/>
+            </w:rPr>
+            <w:instrText xml:space="preserve">CITATION Hai19 \l 1050 </w:instrText>
+          </w:r>
+          <w:r>
+            <w:rPr>
+              <w:rFonts w:eastAsiaTheme="majorEastAsia"/>
+            </w:rPr>
+            <w:fldChar w:fldCharType="separate"/>
+          </w:r>
+          <w:r>
+            <w:rPr>
+              <w:rFonts w:eastAsiaTheme="majorEastAsia"/>
+              <w:noProof/>
+            </w:rPr>
+            <w:t>[3]</w:t>
+          </w:r>
+          <w:r>
+            <w:rPr>
+              <w:rFonts w:eastAsiaTheme="majorEastAsia"/>
+            </w:rPr>
+            <w:fldChar w:fldCharType="end"/>
+          </w:r>
+        </w:sdtContent>
+      </w:sdt>
     </w:p>
     <w:p>
       <w:pPr>
@@ -1421,181 +1903,234 @@
         <w:br w:type="page"/>
       </w:r>
     </w:p>
-    <w:p>
-      <w:pPr>
-        <w:pStyle w:val="Heading1"/>
-      </w:pPr>
-      <w:r>
-        <w:lastRenderedPageBreak/>
-        <w:t>Literatura</w:t>
-      </w:r>
-      <w:bookmarkEnd w:id="6"/>
-      <w:bookmarkEnd w:id="7"/>
-      <w:bookmarkEnd w:id="8"/>
-      <w:bookmarkEnd w:id="9"/>
-    </w:p>
-    <w:p>
-      <w:r>
-        <w:t xml:space="preserve">[1] </w:t>
-      </w:r>
-      <w:hyperlink r:id="rId10" w:history="1">
-        <w:r>
-          <w:rPr>
-            <w:rStyle w:val="Hyperlink"/>
-          </w:rPr>
-          <w:t>https://www.fer.unizg.hr/_download/repository/Bioinformatika_1%20-%20Uvodno_2023_2024.pdf</w:t>
-        </w:r>
-      </w:hyperlink>
-    </w:p>
-    <w:p>
-      <w:r>
-        <w:t>[2]</w:t>
-      </w:r>
-      <w:r>
-        <w:t xml:space="preserve"> https://www.fer.unizg.hr/_download/repository/Bioinformatika_%201_2-3_predavanje_Dinami%C4%8Dko_programiranje.pdf</w:t>
-      </w:r>
-    </w:p>
-    <w:p>
-      <w:r>
-        <w:t xml:space="preserve">[3] </w:t>
-      </w:r>
-      <w:proofErr w:type="spellStart"/>
-      <w:r>
-        <w:t>Haichang</w:t>
-      </w:r>
-      <w:proofErr w:type="spellEnd"/>
-      <w:r>
-        <w:t xml:space="preserve"> </w:t>
-      </w:r>
-      <w:proofErr w:type="spellStart"/>
-      <w:r>
-        <w:t>Yao</w:t>
-      </w:r>
-      <w:proofErr w:type="spellEnd"/>
-      <w:r>
-        <w:t xml:space="preserve">, </w:t>
-      </w:r>
-      <w:proofErr w:type="spellStart"/>
-      <w:r>
-        <w:t>Yimu</w:t>
-      </w:r>
-      <w:proofErr w:type="spellEnd"/>
-      <w:r>
-        <w:t xml:space="preserve"> </w:t>
-      </w:r>
-      <w:proofErr w:type="spellStart"/>
-      <w:r>
-        <w:t>Ji</w:t>
-      </w:r>
-      <w:proofErr w:type="spellEnd"/>
-      <w:r>
-        <w:t xml:space="preserve">, </w:t>
-      </w:r>
-      <w:proofErr w:type="spellStart"/>
-      <w:r>
-        <w:t>Kui</w:t>
-      </w:r>
-      <w:proofErr w:type="spellEnd"/>
-      <w:r>
-        <w:t xml:space="preserve"> Li, </w:t>
-      </w:r>
-      <w:proofErr w:type="spellStart"/>
-      <w:r>
-        <w:t>Shangdong</w:t>
-      </w:r>
-      <w:proofErr w:type="spellEnd"/>
-      <w:r>
-        <w:t xml:space="preserve"> Liu, </w:t>
-      </w:r>
-      <w:proofErr w:type="spellStart"/>
-      <w:r>
-        <w:t>Jing</w:t>
-      </w:r>
-      <w:proofErr w:type="spellEnd"/>
-      <w:r>
-        <w:t xml:space="preserve"> He, </w:t>
-      </w:r>
-      <w:proofErr w:type="spellStart"/>
-      <w:r>
-        <w:t>Ruchuan</w:t>
-      </w:r>
-      <w:proofErr w:type="spellEnd"/>
-      <w:r>
-        <w:t xml:space="preserve"> Wang, "HRCM: An </w:t>
-      </w:r>
-      <w:proofErr w:type="spellStart"/>
-      <w:r>
-        <w:t>Efficient</w:t>
-      </w:r>
-      <w:proofErr w:type="spellEnd"/>
-      <w:r>
-        <w:t xml:space="preserve"> </w:t>
-      </w:r>
-      <w:proofErr w:type="spellStart"/>
-      <w:r>
-        <w:t>Hybrid</w:t>
-      </w:r>
-      <w:proofErr w:type="spellEnd"/>
-      <w:r>
-        <w:t xml:space="preserve"> </w:t>
-      </w:r>
-      <w:proofErr w:type="spellStart"/>
-      <w:r>
-        <w:t>Referential</w:t>
-      </w:r>
-      <w:proofErr w:type="spellEnd"/>
-      <w:r>
-        <w:t xml:space="preserve"> </w:t>
-      </w:r>
-      <w:proofErr w:type="spellStart"/>
-      <w:r>
-        <w:t>Compression</w:t>
-      </w:r>
-      <w:proofErr w:type="spellEnd"/>
-      <w:r>
-        <w:t xml:space="preserve"> </w:t>
-      </w:r>
-      <w:proofErr w:type="spellStart"/>
-      <w:r>
-        <w:t>Method</w:t>
-      </w:r>
-      <w:proofErr w:type="spellEnd"/>
-      <w:r>
-        <w:t xml:space="preserve"> for </w:t>
-      </w:r>
-      <w:proofErr w:type="spellStart"/>
-      <w:r>
-        <w:t>Genomic</w:t>
-      </w:r>
-      <w:proofErr w:type="spellEnd"/>
-      <w:r>
-        <w:t xml:space="preserve"> Big Data", </w:t>
-      </w:r>
-      <w:proofErr w:type="spellStart"/>
-      <w:r>
-        <w:t>BioMed</w:t>
-      </w:r>
-      <w:proofErr w:type="spellEnd"/>
-      <w:r>
-        <w:t xml:space="preserve"> Research International, vol. 2019, </w:t>
-      </w:r>
-      <w:proofErr w:type="spellStart"/>
-      <w:r>
-        <w:t>Article</w:t>
-      </w:r>
-      <w:proofErr w:type="spellEnd"/>
-      <w:r>
-        <w:t xml:space="preserve"> ID 3108950, 13 </w:t>
-      </w:r>
-      <w:proofErr w:type="spellStart"/>
-      <w:r>
-        <w:t>pages</w:t>
-      </w:r>
-      <w:proofErr w:type="spellEnd"/>
-      <w:r>
-        <w:t>, 2019. https://doi.org/10.1155/2019/3108950</w:t>
-      </w:r>
-    </w:p>
+    <w:bookmarkEnd w:id="9" w:displacedByCustomXml="next"/>
+    <w:bookmarkEnd w:id="8" w:displacedByCustomXml="next"/>
+    <w:bookmarkEnd w:id="7" w:displacedByCustomXml="next"/>
+    <w:bookmarkEnd w:id="6" w:displacedByCustomXml="next"/>
+    <w:sdt>
+      <w:sdtPr>
+        <w:id w:val="-1871899919"/>
+        <w:docPartObj>
+          <w:docPartGallery w:val="Bibliographies"/>
+          <w:docPartUnique/>
+        </w:docPartObj>
+      </w:sdtPr>
+      <w:sdtEndPr>
+        <w:rPr>
+          <w:rFonts w:ascii="Arial" w:eastAsia="Times New Roman" w:hAnsi="Arial" w:cs="Times New Roman"/>
+          <w:b/>
+          <w:bCs/>
+          <w:color w:val="auto"/>
+          <w:sz w:val="24"/>
+          <w:szCs w:val="24"/>
+        </w:rPr>
+      </w:sdtEndPr>
+      <w:sdtContent>
+        <w:p>
+          <w:pPr>
+            <w:pStyle w:val="Heading1"/>
+          </w:pPr>
+          <w:r>
+            <w:t>Literatura</w:t>
+          </w:r>
+        </w:p>
+        <w:p>
+          <w:pPr>
+            <w:rPr>
+              <w:rFonts w:asciiTheme="minorHAnsi" w:eastAsiaTheme="minorHAnsi" w:hAnsiTheme="minorHAnsi" w:cstheme="minorBidi"/>
+              <w:noProof/>
+              <w:sz w:val="22"/>
+              <w:szCs w:val="22"/>
+              <w:lang w:eastAsia="en-US"/>
+            </w:rPr>
+          </w:pPr>
+          <w:r>
+            <w:fldChar w:fldCharType="begin"/>
+          </w:r>
+          <w:r>
+            <w:instrText>BIBLIOGRAPHY</w:instrText>
+          </w:r>
+          <w:r>
+            <w:fldChar w:fldCharType="separate"/>
+          </w:r>
+        </w:p>
+        <w:tbl>
+          <w:tblPr>
+            <w:tblW w:w="5000" w:type="pct"/>
+            <w:tblCellSpacing w:w="15" w:type="dxa"/>
+            <w:tblCellMar>
+              <w:top w:w="15" w:type="dxa"/>
+              <w:left w:w="15" w:type="dxa"/>
+              <w:bottom w:w="15" w:type="dxa"/>
+              <w:right w:w="15" w:type="dxa"/>
+            </w:tblCellMar>
+            <w:tblLook w:val="04A0" w:firstRow="1" w:lastRow="0" w:firstColumn="1" w:lastColumn="0" w:noHBand="0" w:noVBand="1"/>
+          </w:tblPr>
+          <w:tblGrid>
+            <w:gridCol w:w="342"/>
+            <w:gridCol w:w="8729"/>
+          </w:tblGrid>
+          <w:tr>
+            <w:trPr>
+              <w:divId w:val="234516779"/>
+              <w:tblCellSpacing w:w="15" w:type="dxa"/>
+            </w:trPr>
+            <w:tc>
+              <w:tcPr>
+                <w:tcW w:w="50" w:type="pct"/>
+                <w:hideMark/>
+              </w:tcPr>
+              <w:p>
+                <w:pPr>
+                  <w:pStyle w:val="Bibliography"/>
+                  <w:rPr>
+                    <w:noProof/>
+                  </w:rPr>
+                </w:pPr>
+                <w:r>
+                  <w:rPr>
+                    <w:noProof/>
+                  </w:rPr>
+                  <w:t xml:space="preserve">[1] </w:t>
+                </w:r>
+              </w:p>
+            </w:tc>
+            <w:tc>
+              <w:tcPr>
+                <w:tcW w:w="0" w:type="auto"/>
+                <w:hideMark/>
+              </w:tcPr>
+              <w:p>
+                <w:pPr>
+                  <w:pStyle w:val="Bibliography"/>
+                  <w:rPr>
+                    <w:noProof/>
+                  </w:rPr>
+                </w:pPr>
+                <w:r>
+                  <w:rPr>
+                    <w:noProof/>
+                  </w:rPr>
+                  <w:t>F. Nositelji kolegija Bioinformatika 1, »Uvodno predavanje,« FER, [Mrežno]. Available: https://www.fer.unizg.hr/_download/repository/Bioinformatika_1%20-%20Uvodno_2023_2024.pdf. [Pokušaj pristupa 23. May 2024.].</w:t>
+                </w:r>
+              </w:p>
+            </w:tc>
+          </w:tr>
+          <w:tr>
+            <w:trPr>
+              <w:divId w:val="234516779"/>
+              <w:tblCellSpacing w:w="15" w:type="dxa"/>
+            </w:trPr>
+            <w:tc>
+              <w:tcPr>
+                <w:tcW w:w="50" w:type="pct"/>
+                <w:hideMark/>
+              </w:tcPr>
+              <w:p>
+                <w:pPr>
+                  <w:pStyle w:val="Bibliography"/>
+                  <w:rPr>
+                    <w:noProof/>
+                  </w:rPr>
+                </w:pPr>
+                <w:r>
+                  <w:rPr>
+                    <w:noProof/>
+                  </w:rPr>
+                  <w:t xml:space="preserve">[2] </w:t>
+                </w:r>
+              </w:p>
+            </w:tc>
+            <w:tc>
+              <w:tcPr>
+                <w:tcW w:w="0" w:type="auto"/>
+                <w:hideMark/>
+              </w:tcPr>
+              <w:p>
+                <w:pPr>
+                  <w:pStyle w:val="Bibliography"/>
+                  <w:rPr>
+                    <w:noProof/>
+                  </w:rPr>
+                </w:pPr>
+                <w:r>
+                  <w:rPr>
+                    <w:noProof/>
+                  </w:rPr>
+                  <w:t>N. k. Bioinformatika, »Dinamičko programiranje,« FER, [Mrežno]. Available: https://www.fer.unizg.hr/_download/repository/Bioinformatika_%201_2-3_predavanje_Dinami%C4%8Dko_programiranje.pdf. [Pokušaj pristupa 23. May 2024.].</w:t>
+                </w:r>
+              </w:p>
+            </w:tc>
+          </w:tr>
+          <w:tr>
+            <w:trPr>
+              <w:divId w:val="234516779"/>
+              <w:tblCellSpacing w:w="15" w:type="dxa"/>
+            </w:trPr>
+            <w:tc>
+              <w:tcPr>
+                <w:tcW w:w="50" w:type="pct"/>
+                <w:hideMark/>
+              </w:tcPr>
+              <w:p>
+                <w:pPr>
+                  <w:pStyle w:val="Bibliography"/>
+                  <w:rPr>
+                    <w:noProof/>
+                  </w:rPr>
+                </w:pPr>
+                <w:r>
+                  <w:rPr>
+                    <w:noProof/>
+                  </w:rPr>
+                  <w:t xml:space="preserve">[3] </w:t>
+                </w:r>
+              </w:p>
+            </w:tc>
+            <w:tc>
+              <w:tcPr>
+                <w:tcW w:w="0" w:type="auto"/>
+                <w:hideMark/>
+              </w:tcPr>
+              <w:p>
+                <w:pPr>
+                  <w:pStyle w:val="Bibliography"/>
+                  <w:rPr>
+                    <w:noProof/>
+                  </w:rPr>
+                </w:pPr>
+                <w:r>
+                  <w:rPr>
+                    <w:noProof/>
+                  </w:rPr>
+                  <w:t>Y. J. K. L. S. L. J. H. R. W. Haichang Yao, »HRCM: An Efficient Hybrid Referential Compression Method for Genomic Big Data,« 19 November 2019. [Mrežno]. Available: https://www.hindawi.com/journals/bmri/2019/3108950/. [Pokušaj pristupa 23. May 2024.].</w:t>
+                </w:r>
+              </w:p>
+            </w:tc>
+          </w:tr>
+        </w:tbl>
+        <w:p>
+          <w:pPr>
+            <w:divId w:val="234516779"/>
+            <w:rPr>
+              <w:noProof/>
+            </w:rPr>
+          </w:pPr>
+        </w:p>
+        <w:p>
+          <w:r>
+            <w:rPr>
+              <w:b/>
+              <w:bCs/>
+            </w:rPr>
+            <w:fldChar w:fldCharType="end"/>
+          </w:r>
+        </w:p>
+      </w:sdtContent>
+    </w:sdt>
+    <w:p/>
+    <w:p/>
+    <w:p/>
     <w:sectPr>
       <w:headerReference w:type="even" r:id="rId11"/>
       <w:headerReference w:type="default" r:id="rId12"/>
@@ -1655,13 +2190,7 @@
       <w:rPr>
         <w:noProof/>
       </w:rPr>
-      <w:t>3</w:t>
-    </w:r>
-    <w:r>
-      <w:rPr>
-        <w:noProof/>
-      </w:rPr>
-      <w:t>2</w:t>
+      <w:t>32</w:t>
     </w:r>
     <w:r>
       <w:fldChar w:fldCharType="end"/>
@@ -1917,7 +2446,7 @@
   </w:docDefaults>
   <w:latentStyles w:defLockedState="0" w:defUIPriority="99" w:defSemiHidden="0" w:defUnhideWhenUsed="0" w:defQFormat="0" w:count="376">
     <w:lsdException w:name="Normal" w:uiPriority="0" w:qFormat="1"/>
-    <w:lsdException w:name="heading 1" w:uiPriority="0" w:qFormat="1"/>
+    <w:lsdException w:name="heading 1" w:uiPriority="9" w:qFormat="1"/>
     <w:lsdException w:name="heading 2" w:semiHidden="1" w:uiPriority="0" w:unhideWhenUsed="1" w:qFormat="1"/>
     <w:lsdException w:name="heading 3" w:semiHidden="1" w:uiPriority="0" w:unhideWhenUsed="1" w:qFormat="1"/>
     <w:lsdException w:name="heading 4" w:semiHidden="1" w:uiPriority="0" w:unhideWhenUsed="1" w:qFormat="1"/>
@@ -2313,6 +2842,7 @@
     <w:basedOn w:val="Normal"/>
     <w:next w:val="Normal"/>
     <w:link w:val="Heading1Char"/>
+    <w:uiPriority w:val="9"/>
     <w:qFormat/>
     <w:rsid w:val="00FA6843"/>
     <w:pPr>
@@ -2521,6 +3051,7 @@
     <w:name w:val="Heading 1 Char"/>
     <w:basedOn w:val="DefaultParagraphFont"/>
     <w:link w:val="Heading1"/>
+    <w:uiPriority w:val="9"/>
     <w:rsid w:val="00FA6843"/>
     <w:rPr>
       <w:rFonts w:asciiTheme="majorHAnsi" w:eastAsiaTheme="majorEastAsia" w:hAnsiTheme="majorHAnsi" w:cstheme="majorBidi"/>
@@ -2989,6 +3520,33 @@
       <w:color w:val="96607D" w:themeColor="followedHyperlink"/>
       <w:u w:val="single"/>
     </w:rPr>
+  </w:style>
+  <w:style w:type="paragraph" w:styleId="Caption">
+    <w:name w:val="caption"/>
+    <w:basedOn w:val="Normal"/>
+    <w:next w:val="Normal"/>
+    <w:uiPriority w:val="35"/>
+    <w:unhideWhenUsed/>
+    <w:qFormat/>
+    <w:rsid w:val="00B66EED"/>
+    <w:pPr>
+      <w:spacing w:before="0" w:after="200"/>
+    </w:pPr>
+    <w:rPr>
+      <w:i/>
+      <w:iCs/>
+      <w:color w:val="0E2841" w:themeColor="text2"/>
+      <w:sz w:val="18"/>
+      <w:szCs w:val="18"/>
+    </w:rPr>
+  </w:style>
+  <w:style w:type="paragraph" w:styleId="Bibliography">
+    <w:name w:val="Bibliography"/>
+    <w:basedOn w:val="Normal"/>
+    <w:next w:val="Normal"/>
+    <w:uiPriority w:val="37"/>
+    <w:unhideWhenUsed/>
+    <w:rsid w:val="005C7194"/>
   </w:style>
 </w:styles>
 </file>
@@ -3312,11 +3870,82 @@
 </file>
 
 <file path=customXml/item1.xml><?xml version="1.0" encoding="utf-8"?>
-<b:Sources xmlns:b="http://schemas.openxmlformats.org/officeDocument/2006/bibliography" xmlns="http://schemas.openxmlformats.org/officeDocument/2006/bibliography" SelectedStyle="\IEEE2006OfficeOnline.xsl" StyleName="IEEE" Version="2006"/>
+<b:Sources xmlns:b="http://schemas.openxmlformats.org/officeDocument/2006/bibliography" xmlns="http://schemas.openxmlformats.org/officeDocument/2006/bibliography" SelectedStyle="\IEEE2006OfficeOnline.xsl" StyleName="IEEE" Version="2006">
+  <b:Source>
+    <b:Tag>Nos24</b:Tag>
+    <b:SourceType>InternetSite</b:SourceType>
+    <b:Guid>{B29E8304-E45A-4CCB-96F9-20679B6D4EDD}</b:Guid>
+    <b:Author>
+      <b:Author>
+        <b:NameList>
+          <b:Person>
+            <b:Last>Nositelji kolegija Bioinformatika 1</b:Last>
+            <b:First>FER</b:First>
+          </b:Person>
+        </b:NameList>
+      </b:Author>
+    </b:Author>
+    <b:Title>Uvodno predavanje</b:Title>
+    <b:ProductionCompany>FER</b:ProductionCompany>
+    <b:YearAccessed>2024.</b:YearAccessed>
+    <b:MonthAccessed>May</b:MonthAccessed>
+    <b:DayAccessed>23.</b:DayAccessed>
+    <b:URL>https://www.fer.unizg.hr/_download/repository/Bioinformatika_1%20-%20Uvodno_2023_2024.pdf</b:URL>
+    <b:RefOrder>1</b:RefOrder>
+  </b:Source>
+  <b:Source>
+    <b:Tag>Nos241</b:Tag>
+    <b:SourceType>InternetSite</b:SourceType>
+    <b:Guid>{E481CBE7-5065-4D6F-AA19-FA50A5A1DB77}</b:Guid>
+    <b:Author>
+      <b:Author>
+        <b:NameList>
+          <b:Person>
+            <b:Last>Bioinformatika</b:Last>
+            <b:First>Nositelji</b:First>
+            <b:Middle>kolegija</b:Middle>
+          </b:Person>
+        </b:NameList>
+      </b:Author>
+    </b:Author>
+    <b:Title>Dinamičko programiranje</b:Title>
+    <b:ProductionCompany>FER</b:ProductionCompany>
+    <b:YearAccessed>2024.</b:YearAccessed>
+    <b:MonthAccessed>May</b:MonthAccessed>
+    <b:DayAccessed>23.</b:DayAccessed>
+    <b:URL>https://www.fer.unizg.hr/_download/repository/Bioinformatika_%201_2-3_predavanje_Dinami%C4%8Dko_programiranje.pdf</b:URL>
+    <b:RefOrder>2</b:RefOrder>
+  </b:Source>
+  <b:Source>
+    <b:Tag>Hai19</b:Tag>
+    <b:SourceType>InternetSite</b:SourceType>
+    <b:Guid>{31203065-0330-41A0-9D34-7CAE03E894DD}</b:Guid>
+    <b:Author>
+      <b:Author>
+        <b:NameList>
+          <b:Person>
+            <b:Last>Haichang Yao</b:Last>
+            <b:First>Yimu</b:First>
+            <b:Middle>Ji, Kui Li, Shangdong Liu, Jing He, Ruchuan Wang</b:Middle>
+          </b:Person>
+        </b:NameList>
+      </b:Author>
+    </b:Author>
+    <b:Title>HRCM: An Efficient Hybrid Referential Compression Method for Genomic Big Data</b:Title>
+    <b:Year>2019</b:Year>
+    <b:Month>November</b:Month>
+    <b:Day>19</b:Day>
+    <b:YearAccessed>2024.</b:YearAccessed>
+    <b:MonthAccessed>May</b:MonthAccessed>
+    <b:DayAccessed>23.</b:DayAccessed>
+    <b:URL>https://www.hindawi.com/journals/bmri/2019/3108950/</b:URL>
+    <b:RefOrder>3</b:RefOrder>
+  </b:Source>
+</b:Sources>
 </file>
 
 <file path=customXml/itemProps1.xml><?xml version="1.0" encoding="utf-8"?>
-<ds:datastoreItem xmlns:ds="http://schemas.openxmlformats.org/officeDocument/2006/customXml" ds:itemID="{C3FC9F45-5CD8-4E16-B338-7B3AA3C49A12}">
+<ds:datastoreItem xmlns:ds="http://schemas.openxmlformats.org/officeDocument/2006/customXml" ds:itemID="{8687708A-00E8-4880-BE66-731062B28B4B}">
   <ds:schemaRefs>
     <ds:schemaRef ds:uri="http://schemas.openxmlformats.org/officeDocument/2006/bibliography"/>
   </ds:schemaRefs>

</xml_diff>

<commit_message>
Primjer izvodenja for my part of the code added
</commit_message>
<xml_diff>
--- a/Dokumentacija.docx
+++ b/Dokumentacija.docx
@@ -5,6 +5,8 @@
     <w:p>
       <w:pPr>
         <w:pStyle w:val="Naslovdokumenta"/>
+        <w:spacing w:line="360" w:lineRule="auto"/>
+        <w:jc w:val="left"/>
         <w:rPr>
           <w:b w:val="0"/>
           <w:bCs/>
@@ -25,6 +27,7 @@
     <w:p>
       <w:pPr>
         <w:pStyle w:val="Naslovdokumenta"/>
+        <w:spacing w:line="360" w:lineRule="auto"/>
         <w:rPr>
           <w:sz w:val="28"/>
           <w:szCs w:val="28"/>
@@ -38,19 +41,60 @@
         <w:t>FAKULTET ELEKTROTEHNIKE I RAČUNARSTVA</w:t>
       </w:r>
     </w:p>
-    <w:p/>
-    <w:p/>
-    <w:p/>
-    <w:p/>
-    <w:p/>
-    <w:p/>
-    <w:p/>
-    <w:p/>
-    <w:p/>
-    <w:p/>
+    <w:p>
+      <w:pPr>
+        <w:spacing w:line="360" w:lineRule="auto"/>
+      </w:pPr>
+    </w:p>
+    <w:p>
+      <w:pPr>
+        <w:spacing w:line="360" w:lineRule="auto"/>
+      </w:pPr>
+    </w:p>
+    <w:p>
+      <w:pPr>
+        <w:spacing w:line="360" w:lineRule="auto"/>
+      </w:pPr>
+    </w:p>
+    <w:p>
+      <w:pPr>
+        <w:spacing w:line="360" w:lineRule="auto"/>
+      </w:pPr>
+    </w:p>
+    <w:p>
+      <w:pPr>
+        <w:spacing w:line="360" w:lineRule="auto"/>
+      </w:pPr>
+    </w:p>
+    <w:p>
+      <w:pPr>
+        <w:spacing w:line="360" w:lineRule="auto"/>
+      </w:pPr>
+    </w:p>
+    <w:p>
+      <w:pPr>
+        <w:spacing w:line="360" w:lineRule="auto"/>
+      </w:pPr>
+    </w:p>
+    <w:p>
+      <w:pPr>
+        <w:spacing w:line="360" w:lineRule="auto"/>
+      </w:pPr>
+    </w:p>
+    <w:p>
+      <w:pPr>
+        <w:spacing w:line="360" w:lineRule="auto"/>
+      </w:pPr>
+    </w:p>
+    <w:p>
+      <w:pPr>
+        <w:spacing w:line="360" w:lineRule="auto"/>
+      </w:pPr>
+    </w:p>
     <w:p>
       <w:pPr>
         <w:pStyle w:val="Naslovdokumenta"/>
+        <w:spacing w:line="360" w:lineRule="auto"/>
       </w:pPr>
       <w:r>
         <w:t>HRCM algoritam</w:t>
@@ -59,6 +103,7 @@
     <w:p>
       <w:pPr>
         <w:pStyle w:val="Autordokumenta"/>
+        <w:spacing w:line="360" w:lineRule="auto"/>
       </w:pPr>
       <w:r>
         <w:t xml:space="preserve">Leon </w:t>
@@ -75,6 +120,7 @@
     <w:p>
       <w:pPr>
         <w:pStyle w:val="Autordokumenta"/>
+        <w:spacing w:line="360" w:lineRule="auto"/>
       </w:pPr>
       <w:r>
         <w:rPr>
@@ -92,23 +138,45 @@
       </w:r>
       <w:proofErr w:type="spellEnd"/>
     </w:p>
-    <w:p/>
-    <w:p/>
-    <w:p/>
-    <w:p/>
-    <w:p/>
-    <w:p/>
-    <w:p/>
-    <w:p/>
-    <w:p/>
-    <w:p/>
-    <w:p/>
-    <w:p/>
-    <w:p/>
-    <w:p/>
+    <w:p>
+      <w:pPr>
+        <w:spacing w:line="360" w:lineRule="auto"/>
+      </w:pPr>
+    </w:p>
+    <w:p>
+      <w:pPr>
+        <w:spacing w:line="360" w:lineRule="auto"/>
+      </w:pPr>
+    </w:p>
+    <w:p>
+      <w:pPr>
+        <w:spacing w:line="360" w:lineRule="auto"/>
+      </w:pPr>
+    </w:p>
+    <w:p>
+      <w:pPr>
+        <w:spacing w:line="360" w:lineRule="auto"/>
+      </w:pPr>
+    </w:p>
+    <w:p>
+      <w:pPr>
+        <w:spacing w:line="360" w:lineRule="auto"/>
+      </w:pPr>
+    </w:p>
+    <w:p>
+      <w:pPr>
+        <w:spacing w:line="360" w:lineRule="auto"/>
+      </w:pPr>
+    </w:p>
+    <w:p>
+      <w:pPr>
+        <w:spacing w:line="360" w:lineRule="auto"/>
+      </w:pPr>
+    </w:p>
     <w:p>
       <w:pPr>
         <w:pStyle w:val="Mjestoidatum"/>
+        <w:spacing w:line="360" w:lineRule="auto"/>
       </w:pPr>
       <w:r>
         <w:t xml:space="preserve">Zagreb, </w:t>
@@ -119,6 +187,7 @@
     </w:p>
     <w:p>
       <w:pPr>
+        <w:spacing w:line="360" w:lineRule="auto"/>
         <w:rPr>
           <w:b/>
           <w:bCs/>
@@ -137,10 +206,14 @@
         <w:t>Sadržaj</w:t>
       </w:r>
     </w:p>
-    <w:p/>
-    <w:p>
-      <w:pPr>
-        <w:spacing w:before="0" w:after="160" w:line="259" w:lineRule="auto"/>
+    <w:p>
+      <w:pPr>
+        <w:spacing w:line="360" w:lineRule="auto"/>
+      </w:pPr>
+    </w:p>
+    <w:p>
+      <w:pPr>
+        <w:spacing w:before="0" w:after="160" w:line="360" w:lineRule="auto"/>
       </w:pPr>
       <w:r>
         <w:br w:type="page"/>
@@ -148,6 +221,7 @@
     </w:p>
     <w:p>
       <w:pPr>
+        <w:spacing w:line="360" w:lineRule="auto"/>
         <w:sectPr>
           <w:headerReference w:type="even" r:id="rId8"/>
           <w:footerReference w:type="even" r:id="rId9"/>
@@ -162,6 +236,7 @@
     <w:p>
       <w:pPr>
         <w:pStyle w:val="Heading1"/>
+        <w:spacing w:line="360" w:lineRule="auto"/>
       </w:pPr>
       <w:bookmarkStart w:id="0" w:name="_Toc73793693"/>
       <w:bookmarkStart w:id="1" w:name="_Toc73794263"/>
@@ -176,7 +251,11 @@
       <w:bookmarkEnd w:id="2"/>
       <w:bookmarkEnd w:id="3"/>
     </w:p>
-    <w:p/>
+    <w:p>
+      <w:pPr>
+        <w:spacing w:line="360" w:lineRule="auto"/>
+      </w:pPr>
+    </w:p>
     <w:p>
       <w:pPr>
         <w:spacing w:line="360" w:lineRule="auto"/>
@@ -313,7 +392,7 @@
     </w:p>
     <w:p>
       <w:pPr>
-        <w:spacing w:before="0" w:after="160" w:line="259" w:lineRule="auto"/>
+        <w:spacing w:before="0" w:after="160" w:line="360" w:lineRule="auto"/>
         <w:rPr>
           <w:rFonts w:asciiTheme="majorHAnsi" w:eastAsiaTheme="majorEastAsia" w:hAnsiTheme="majorHAnsi" w:cstheme="majorBidi"/>
           <w:color w:val="0F4761" w:themeColor="accent1" w:themeShade="BF"/>
@@ -325,11 +404,12 @@
     <w:p>
       <w:pPr>
         <w:pStyle w:val="Heading2"/>
-      </w:pPr>
-    </w:p>
-    <w:p>
-      <w:pPr>
-        <w:spacing w:before="0" w:after="160" w:line="259" w:lineRule="auto"/>
+        <w:spacing w:line="360" w:lineRule="auto"/>
+      </w:pPr>
+    </w:p>
+    <w:p>
+      <w:pPr>
+        <w:spacing w:before="0" w:after="160" w:line="360" w:lineRule="auto"/>
         <w:rPr>
           <w:rFonts w:asciiTheme="majorHAnsi" w:eastAsiaTheme="majorEastAsia" w:hAnsiTheme="majorHAnsi" w:cstheme="majorBidi"/>
           <w:color w:val="0F4761" w:themeColor="accent1" w:themeShade="BF"/>
@@ -437,7 +517,11 @@
         <w:t>Kompresija</w:t>
       </w:r>
     </w:p>
-    <w:p/>
+    <w:p>
+      <w:pPr>
+        <w:spacing w:line="360" w:lineRule="auto"/>
+      </w:pPr>
+    </w:p>
     <w:p>
       <w:pPr>
         <w:spacing w:line="360" w:lineRule="auto"/>
@@ -484,7 +568,11 @@
         <w:t>Izvlačenje informacija o sekvencama</w:t>
       </w:r>
     </w:p>
-    <w:p/>
+    <w:p>
+      <w:pPr>
+        <w:spacing w:line="360" w:lineRule="auto"/>
+      </w:pPr>
+    </w:p>
     <w:p>
       <w:pPr>
         <w:spacing w:line="360" w:lineRule="auto"/>
@@ -798,6 +886,41 @@
         <w:t>.</w:t>
       </w:r>
       <w:r>
+        <w:t xml:space="preserve"> H tablica je veličine mogućih </w:t>
+      </w:r>
+      <w:proofErr w:type="spellStart"/>
+      <w:r>
+        <w:t>hash</w:t>
+      </w:r>
+      <w:proofErr w:type="spellEnd"/>
+      <w:r>
+        <w:t xml:space="preserve"> vrijednosti što ovisi o duljini k-</w:t>
+      </w:r>
+      <w:proofErr w:type="spellStart"/>
+      <w:r>
+        <w:t>mera</w:t>
+      </w:r>
+      <w:proofErr w:type="spellEnd"/>
+      <w:r>
+        <w:t>, a L tablica veličine svih mogućih indeksa k-</w:t>
+      </w:r>
+      <w:proofErr w:type="spellStart"/>
+      <w:r>
+        <w:t>mera</w:t>
+      </w:r>
+      <w:proofErr w:type="spellEnd"/>
+      <w:r>
+        <w:t xml:space="preserve"> u sekvenci, tj. obadvije vrijednosti ovise o duljini k-</w:t>
+      </w:r>
+      <w:proofErr w:type="spellStart"/>
+      <w:r>
+        <w:t>mera</w:t>
+      </w:r>
+      <w:proofErr w:type="spellEnd"/>
+      <w:r>
+        <w:t>, ali se računaju po različitim formulama.</w:t>
+      </w:r>
+      <w:r>
         <w:t xml:space="preserve"> </w:t>
       </w:r>
       <w:r>
@@ -969,15 +1092,18 @@
         <w:t xml:space="preserve"> se može naći najdulji zajednički niz između referentne sekvence i one koja se komprimira. Informacije se spremaju kao trojka: pozicija (opet relativna</w:t>
       </w:r>
       <w:r>
-        <w:t xml:space="preserve"> u odnosu na prošlu poziciju), duljina tog najvećeg pronađenog podudaranja i niz znakova koji se ne podudaraju.</w:t>
-      </w:r>
-    </w:p>
-    <w:p>
-      <w:pPr>
-        <w:spacing w:line="360" w:lineRule="auto"/>
-      </w:pPr>
+        <w:t xml:space="preserve"> u odnosu na prošlu </w:t>
+      </w:r>
       <w:r>
         <w:lastRenderedPageBreak/>
+        <w:t>poziciju), duljina tog najvećeg pronađenog podudaranja i niz znakova koji se ne podudaraju.</w:t>
+      </w:r>
+    </w:p>
+    <w:p>
+      <w:pPr>
+        <w:spacing w:line="360" w:lineRule="auto"/>
+      </w:pPr>
+      <w:r>
         <w:t>Kada algoritam za kompresiju primi više datoteka,</w:t>
       </w:r>
       <w:r>
@@ -1289,17 +1415,14 @@
         <w:spacing w:line="360" w:lineRule="auto"/>
       </w:pPr>
       <w:r>
+        <w:lastRenderedPageBreak/>
         <w:t>Neovisno o podudaranjima prvog i drugog reda odvija se treća glavna faza</w:t>
       </w:r>
       <w:r>
         <w:t xml:space="preserve"> drugog dijela kompresije: podudaranje informacija o malim slovima. Na ovaj se način jednostavno</w:t>
       </w:r>
       <w:r>
-        <w:t xml:space="preserve"> smanjuje prostor za pohranu podataka na način da, ako za sekvencu za </w:t>
-      </w:r>
-      <w:r>
-        <w:lastRenderedPageBreak/>
-        <w:t xml:space="preserve">određen zapis o malim slovima </w:t>
+        <w:t xml:space="preserve"> smanjuje prostor za pohranu podataka na način da, ako za sekvencu za određen zapis o malim slovima </w:t>
       </w:r>
       <w:r>
         <w:t>taj zapis već postoji u zapisu o malim slovima referentne sekvence, pohranjuje se lokacija tog zapisa, inače ako ne postoji ostaje inicijalan zapis.</w:t>
@@ -1433,13 +1556,13 @@
         <mc:AlternateContent>
           <mc:Choice Requires="wps">
             <w:drawing>
-              <wp:anchor distT="0" distB="0" distL="114300" distR="114300" simplePos="0" relativeHeight="251659264" behindDoc="0" locked="0" layoutInCell="1" allowOverlap="1" wp14:anchorId="74D3C888" wp14:editId="4F60D17F">
+              <wp:anchor distT="0" distB="0" distL="114300" distR="114300" simplePos="0" relativeHeight="251663360" behindDoc="0" locked="0" layoutInCell="1" allowOverlap="1" wp14:anchorId="74D3C888" wp14:editId="4A4F352E">
                 <wp:simplePos x="0" y="0"/>
                 <wp:positionH relativeFrom="column">
-                  <wp:posOffset>4855845</wp:posOffset>
+                  <wp:posOffset>4813512</wp:posOffset>
                 </wp:positionH>
                 <wp:positionV relativeFrom="paragraph">
-                  <wp:posOffset>-455295</wp:posOffset>
+                  <wp:posOffset>-302895</wp:posOffset>
                 </wp:positionV>
                 <wp:extent cx="1562100" cy="1402080"/>
                 <wp:effectExtent l="0" t="0" r="19050" b="26670"/>
@@ -1492,10 +1615,71 @@
           </mc:Choice>
           <mc:Fallback>
             <w:pict>
-              <v:rect w14:anchorId="55196805" id="Rectangle 2" o:spid="_x0000_s1026" style="position:absolute;margin-left:382.35pt;margin-top:-35.85pt;width:123pt;height:110.4pt;z-index:251659264;visibility:visible;mso-wrap-style:square;mso-wrap-distance-left:9pt;mso-wrap-distance-top:0;mso-wrap-distance-right:9pt;mso-wrap-distance-bottom:0;mso-position-horizontal:absolute;mso-position-horizontal-relative:text;mso-position-vertical:absolute;mso-position-vertical-relative:text;v-text-anchor:middle" o:gfxdata="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" fillcolor="white [3201]" strokecolor="white [3212]" strokeweight="1pt"/>
+              <v:rect w14:anchorId="6D1F1335" id="Rectangle 2" o:spid="_x0000_s1026" style="position:absolute;margin-left:379pt;margin-top:-23.85pt;width:123pt;height:110.4pt;z-index:251663360;visibility:visible;mso-wrap-style:square;mso-wrap-distance-left:9pt;mso-wrap-distance-top:0;mso-wrap-distance-right:9pt;mso-wrap-distance-bottom:0;mso-position-horizontal:absolute;mso-position-horizontal-relative:text;mso-position-vertical:absolute;mso-position-vertical-relative:text;v-text-anchor:middle" o:gfxdata="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" fillcolor="white [3201]" strokecolor="white [3212]" strokeweight="1pt"/>
             </w:pict>
           </mc:Fallback>
         </mc:AlternateContent>
+      </w:r>
+      <w:r>
+        <w:rPr>
+          <w:rFonts w:eastAsiaTheme="majorEastAsia"/>
+          <w:noProof/>
+        </w:rPr>
+        <w:drawing>
+          <wp:anchor distT="0" distB="0" distL="114300" distR="114300" simplePos="0" relativeHeight="251662336" behindDoc="0" locked="0" layoutInCell="1" allowOverlap="1" wp14:anchorId="542E1E87" wp14:editId="3D4F54A5">
+            <wp:simplePos x="0" y="0"/>
+            <wp:positionH relativeFrom="page">
+              <wp:align>left</wp:align>
+            </wp:positionH>
+            <wp:positionV relativeFrom="paragraph">
+              <wp:posOffset>3598</wp:posOffset>
+            </wp:positionV>
+            <wp:extent cx="7623386" cy="6485467"/>
+            <wp:effectExtent l="0" t="0" r="0" b="0"/>
+            <wp:wrapTopAndBottom/>
+            <wp:docPr id="973814143" name="Picture 1"/>
+            <wp:cNvGraphicFramePr>
+              <a:graphicFrameLocks xmlns:a="http://schemas.openxmlformats.org/drawingml/2006/main" noChangeAspect="1"/>
+            </wp:cNvGraphicFramePr>
+            <a:graphic xmlns:a="http://schemas.openxmlformats.org/drawingml/2006/main">
+              <a:graphicData uri="http://schemas.openxmlformats.org/drawingml/2006/picture">
+                <pic:pic xmlns:pic="http://schemas.openxmlformats.org/drawingml/2006/picture">
+                  <pic:nvPicPr>
+                    <pic:cNvPr id="973814143" name="Picture 973814143"/>
+                    <pic:cNvPicPr/>
+                  </pic:nvPicPr>
+                  <pic:blipFill>
+                    <a:blip r:embed="rId10">
+                      <a:extLst>
+                        <a:ext uri="{28A0092B-C50C-407E-A947-70E740481C1C}">
+                          <a14:useLocalDpi xmlns:a14="http://schemas.microsoft.com/office/drawing/2010/main" val="0"/>
+                        </a:ext>
+                      </a:extLst>
+                    </a:blip>
+                    <a:stretch>
+                      <a:fillRect/>
+                    </a:stretch>
+                  </pic:blipFill>
+                  <pic:spPr>
+                    <a:xfrm>
+                      <a:off x="0" y="0"/>
+                      <a:ext cx="7623386" cy="6485467"/>
+                    </a:xfrm>
+                    <a:prstGeom prst="rect">
+                      <a:avLst/>
+                    </a:prstGeom>
+                  </pic:spPr>
+                </pic:pic>
+              </a:graphicData>
+            </a:graphic>
+            <wp14:sizeRelH relativeFrom="page">
+              <wp14:pctWidth>0</wp14:pctWidth>
+            </wp14:sizeRelH>
+            <wp14:sizeRelV relativeFrom="page">
+              <wp14:pctHeight>0</wp14:pctHeight>
+            </wp14:sizeRelV>
+          </wp:anchor>
+        </w:drawing>
       </w:r>
       <w:r>
         <w:rPr>
@@ -1504,7 +1688,7 @@
         <mc:AlternateContent>
           <mc:Choice Requires="wps">
             <w:drawing>
-              <wp:anchor distT="0" distB="0" distL="114300" distR="114300" simplePos="0" relativeHeight="251661312" behindDoc="0" locked="0" layoutInCell="1" allowOverlap="1" wp14:anchorId="3195447D" wp14:editId="517ADDB0">
+              <wp:anchor distT="0" distB="0" distL="114300" distR="114300" simplePos="0" relativeHeight="251661312" behindDoc="0" locked="0" layoutInCell="1" allowOverlap="1" wp14:anchorId="3195447D" wp14:editId="58D90B66">
                 <wp:simplePos x="0" y="0"/>
                 <wp:positionH relativeFrom="column">
                   <wp:posOffset>-1080135</wp:posOffset>
@@ -1695,149 +1879,1599 @@
           </mc:Fallback>
         </mc:AlternateContent>
       </w:r>
-      <w:r>
-        <w:rPr>
-          <w:rFonts w:eastAsiaTheme="majorEastAsia"/>
-          <w:noProof/>
-        </w:rPr>
-        <w:drawing>
-          <wp:anchor distT="0" distB="0" distL="114300" distR="114300" simplePos="0" relativeHeight="251658240" behindDoc="0" locked="0" layoutInCell="1" allowOverlap="1" wp14:anchorId="4E5BE68A" wp14:editId="1FF1B9E2">
-            <wp:simplePos x="0" y="0"/>
-            <wp:positionH relativeFrom="page">
-              <wp:posOffset>0</wp:posOffset>
-            </wp:positionH>
-            <wp:positionV relativeFrom="paragraph">
-              <wp:posOffset>0</wp:posOffset>
-            </wp:positionV>
-            <wp:extent cx="7513320" cy="6558915"/>
-            <wp:effectExtent l="0" t="0" r="0" b="0"/>
-            <wp:wrapTopAndBottom/>
-            <wp:docPr id="924303102" name="Picture 1" descr="A diagram of a flowchart&#10;&#10;Description automatically generated"/>
-            <wp:cNvGraphicFramePr>
-              <a:graphicFrameLocks xmlns:a="http://schemas.openxmlformats.org/drawingml/2006/main" noChangeAspect="1"/>
-            </wp:cNvGraphicFramePr>
-            <a:graphic xmlns:a="http://schemas.openxmlformats.org/drawingml/2006/main">
-              <a:graphicData uri="http://schemas.openxmlformats.org/drawingml/2006/picture">
-                <pic:pic xmlns:pic="http://schemas.openxmlformats.org/drawingml/2006/picture">
-                  <pic:nvPicPr>
-                    <pic:cNvPr id="924303102" name="Picture 1" descr="A diagram of a flowchart&#10;&#10;Description automatically generated"/>
-                    <pic:cNvPicPr/>
-                  </pic:nvPicPr>
-                  <pic:blipFill rotWithShape="1">
-                    <a:blip r:embed="rId10">
-                      <a:extLst>
-                        <a:ext uri="{28A0092B-C50C-407E-A947-70E740481C1C}">
-                          <a14:useLocalDpi xmlns:a14="http://schemas.microsoft.com/office/drawing/2010/main" val="0"/>
-                        </a:ext>
-                      </a:extLst>
-                    </a:blip>
-                    <a:srcRect t="-1414" r="1016"/>
-                    <a:stretch/>
-                  </pic:blipFill>
-                  <pic:spPr bwMode="auto">
-                    <a:xfrm>
-                      <a:off x="0" y="0"/>
-                      <a:ext cx="7513672" cy="6559222"/>
-                    </a:xfrm>
-                    <a:prstGeom prst="rect">
-                      <a:avLst/>
-                    </a:prstGeom>
-                    <a:ln>
-                      <a:noFill/>
-                    </a:ln>
-                    <a:extLst>
-                      <a:ext uri="{53640926-AAD7-44D8-BBD7-CCE9431645EC}">
-                        <a14:shadowObscured xmlns:a14="http://schemas.microsoft.com/office/drawing/2010/main"/>
-                      </a:ext>
-                    </a:extLst>
-                  </pic:spPr>
-                </pic:pic>
-              </a:graphicData>
-            </a:graphic>
-            <wp14:sizeRelH relativeFrom="page">
-              <wp14:pctWidth>0</wp14:pctWidth>
-            </wp14:sizeRelH>
-            <wp14:sizeRelV relativeFrom="page">
-              <wp14:pctHeight>0</wp14:pctHeight>
-            </wp14:sizeRelV>
-          </wp:anchor>
-        </w:drawing>
-      </w:r>
-    </w:p>
-    <w:p>
-      <w:pPr>
-        <w:spacing w:before="0" w:after="160" w:line="259" w:lineRule="auto"/>
+    </w:p>
+    <w:p>
+      <w:pPr>
+        <w:pStyle w:val="Heading1"/>
+        <w:spacing w:line="360" w:lineRule="auto"/>
+      </w:pPr>
+      <w:r>
+        <w:br w:type="page"/>
+      </w:r>
+      <w:r>
+        <w:lastRenderedPageBreak/>
+        <w:t>Primjer izvođenja</w:t>
+      </w:r>
+    </w:p>
+    <w:p>
+      <w:pPr>
+        <w:spacing w:line="360" w:lineRule="auto"/>
+      </w:pPr>
+    </w:p>
+    <w:p>
+      <w:pPr>
+        <w:spacing w:line="360" w:lineRule="auto"/>
+      </w:pPr>
+      <w:r>
+        <w:t xml:space="preserve">Način rada implementiranog algoritma najbolje se vidi provođenjem na jednostavnom primjeru. Neka postoje 3 datoteke: </w:t>
+      </w:r>
+      <w:proofErr w:type="spellStart"/>
+      <w:r>
+        <w:t>Refseq</w:t>
+      </w:r>
+      <w:proofErr w:type="spellEnd"/>
+      <w:r>
+        <w:t xml:space="preserve">, T1 i T2 gdje je </w:t>
+      </w:r>
+      <w:proofErr w:type="spellStart"/>
+      <w:r>
+        <w:t>Refseq</w:t>
+      </w:r>
+      <w:proofErr w:type="spellEnd"/>
+      <w:r>
+        <w:t xml:space="preserve"> datoteka referentne sekvence, a T1 i T2 datoteke za kompresiju. </w:t>
+      </w:r>
+      <w:r>
+        <w:t>Neka je sadržaj datoteka sljedeći:</w:t>
+      </w:r>
+    </w:p>
+    <w:p>
+      <w:pPr>
+        <w:pStyle w:val="ListParagraph"/>
+        <w:numPr>
+          <w:ilvl w:val="0"/>
+          <w:numId w:val="3"/>
+        </w:numPr>
+        <w:spacing w:line="360" w:lineRule="auto"/>
+      </w:pPr>
+      <w:proofErr w:type="spellStart"/>
+      <w:r>
+        <w:t>Refseq</w:t>
+      </w:r>
+      <w:proofErr w:type="spellEnd"/>
+      <w:r>
+        <w:t>:</w:t>
+      </w:r>
+    </w:p>
+    <w:p>
+      <w:pPr>
+        <w:spacing w:line="360" w:lineRule="auto"/>
+      </w:pPr>
+      <w:r>
+        <w:tab/>
+      </w:r>
+      <w:proofErr w:type="spellStart"/>
+      <w:r>
+        <w:t>Refseq</w:t>
+      </w:r>
+      <w:proofErr w:type="spellEnd"/>
+    </w:p>
+    <w:p>
+      <w:pPr>
+        <w:spacing w:line="360" w:lineRule="auto"/>
+        <w:ind w:left="708"/>
+      </w:pPr>
+      <w:proofErr w:type="spellStart"/>
+      <w:r>
+        <w:t>ACGAGTTCCCTTCCggNnNnnnXAC</w:t>
+      </w:r>
+      <w:proofErr w:type="spellEnd"/>
+    </w:p>
+    <w:p>
+      <w:pPr>
+        <w:spacing w:line="360" w:lineRule="auto"/>
+        <w:ind w:left="708"/>
+      </w:pPr>
+      <w:proofErr w:type="spellStart"/>
+      <w:r>
+        <w:t>CCCAAAGGGAAAtttTaTccCtGAg</w:t>
+      </w:r>
+      <w:proofErr w:type="spellEnd"/>
+    </w:p>
+    <w:p>
+      <w:pPr>
+        <w:pStyle w:val="ListParagraph"/>
+        <w:numPr>
+          <w:ilvl w:val="0"/>
+          <w:numId w:val="3"/>
+        </w:numPr>
+        <w:spacing w:line="360" w:lineRule="auto"/>
+      </w:pPr>
+      <w:r>
+        <w:t>T1</w:t>
+      </w:r>
+      <w:r>
+        <w:t>:</w:t>
+      </w:r>
+    </w:p>
+    <w:p>
+      <w:pPr>
+        <w:spacing w:line="360" w:lineRule="auto"/>
+        <w:ind w:left="708"/>
+      </w:pPr>
+      <w:r>
+        <w:t>T1</w:t>
+      </w:r>
+    </w:p>
+    <w:p>
+      <w:pPr>
+        <w:spacing w:line="360" w:lineRule="auto"/>
+        <w:ind w:left="708"/>
+      </w:pPr>
+      <w:proofErr w:type="spellStart"/>
+      <w:r>
+        <w:t>ACGAGCGCCCTTCCggAnNnAnXAC</w:t>
+      </w:r>
+      <w:proofErr w:type="spellEnd"/>
+    </w:p>
+    <w:p>
+      <w:pPr>
+        <w:spacing w:line="360" w:lineRule="auto"/>
+        <w:ind w:left="708"/>
+      </w:pPr>
+      <w:proofErr w:type="spellStart"/>
+      <w:r>
+        <w:t>CGCAaCGGGAAAtttTaTGGCtGAg</w:t>
+      </w:r>
+      <w:proofErr w:type="spellEnd"/>
+    </w:p>
+    <w:p>
+      <w:pPr>
+        <w:pStyle w:val="ListParagraph"/>
+        <w:numPr>
+          <w:ilvl w:val="0"/>
+          <w:numId w:val="3"/>
+        </w:numPr>
+        <w:spacing w:line="360" w:lineRule="auto"/>
+      </w:pPr>
+      <w:r>
+        <w:t>T2</w:t>
+      </w:r>
+      <w:r>
+        <w:t>:</w:t>
+      </w:r>
+    </w:p>
+    <w:p>
+      <w:pPr>
+        <w:pStyle w:val="ListParagraph"/>
+        <w:spacing w:line="360" w:lineRule="auto"/>
+      </w:pPr>
+      <w:r>
+        <w:t>T2</w:t>
+      </w:r>
+    </w:p>
+    <w:p>
+      <w:pPr>
+        <w:pStyle w:val="ListParagraph"/>
+        <w:spacing w:line="360" w:lineRule="auto"/>
+      </w:pPr>
+      <w:proofErr w:type="spellStart"/>
+      <w:r>
+        <w:t>ACGAGTTCCCTTCCggNnNnnnXAC</w:t>
+      </w:r>
+      <w:proofErr w:type="spellEnd"/>
+    </w:p>
+    <w:p>
+      <w:pPr>
+        <w:pStyle w:val="ListParagraph"/>
+        <w:spacing w:line="360" w:lineRule="auto"/>
+      </w:pPr>
+      <w:proofErr w:type="spellStart"/>
+      <w:r>
+        <w:t>CGCAaCGGGAAAtttTaTGGCtGAg</w:t>
+      </w:r>
+      <w:proofErr w:type="spellEnd"/>
+    </w:p>
+    <w:p>
+      <w:pPr>
+        <w:spacing w:line="360" w:lineRule="auto"/>
+      </w:pPr>
+      <w:r>
+        <w:t>Datoteke ulaze u proces obrade gdje se one čitaju te obrađuju. Nakon toga slijedi zapisivanje i obrada pozicija malih slova te obrada ostalih znakova. Sukladno opisu algoritma, rezultat je sljedeći:</w:t>
+      </w:r>
+    </w:p>
+    <w:p>
+      <w:pPr>
+        <w:pStyle w:val="ListParagraph"/>
+        <w:numPr>
+          <w:ilvl w:val="0"/>
+          <w:numId w:val="3"/>
+        </w:numPr>
+        <w:spacing w:line="360" w:lineRule="auto"/>
+      </w:pPr>
+      <w:r>
+        <w:t>Referentna sekvenca:</w:t>
+      </w:r>
+    </w:p>
+    <w:p>
+      <w:pPr>
+        <w:spacing w:line="360" w:lineRule="auto"/>
+      </w:pPr>
+      <w:r>
+        <w:t>Sekvenca: ACGAGTTCCCTTCCGGACCCCAAAGGGAAATTTTATCCCTGAG</w:t>
+      </w:r>
+    </w:p>
+    <w:p>
+      <w:pPr>
+        <w:spacing w:line="360" w:lineRule="auto"/>
+      </w:pPr>
+      <w:r>
+        <w:t>Informacije o malim slovima: (14, 2), (1, 1), (1, 3), (15, 3), (1, 1), (1, 2), (1, 1), (2, 1)</w:t>
+      </w:r>
+    </w:p>
+    <w:p>
+      <w:pPr>
+        <w:pStyle w:val="ListParagraph"/>
+        <w:numPr>
+          <w:ilvl w:val="0"/>
+          <w:numId w:val="3"/>
+        </w:numPr>
+        <w:spacing w:line="360" w:lineRule="auto"/>
+      </w:pPr>
+      <w:r>
+        <w:t>T1:</w:t>
+      </w:r>
+    </w:p>
+    <w:p>
+      <w:pPr>
+        <w:spacing w:line="360" w:lineRule="auto"/>
+      </w:pPr>
+      <w:r>
+        <w:t>Identifikator: T1</w:t>
+      </w:r>
+    </w:p>
+    <w:p>
+      <w:pPr>
+        <w:spacing w:line="360" w:lineRule="auto"/>
+      </w:pPr>
+      <w:r>
+        <w:lastRenderedPageBreak/>
+        <w:t xml:space="preserve">Sekvenca: </w:t>
+      </w:r>
+      <w:r>
+        <w:t>ACGAGCGCCCTTCCGGAAACCGCAACGGGAAATTTTATGGCTGAG</w:t>
+      </w:r>
+    </w:p>
+    <w:p>
+      <w:pPr>
+        <w:spacing w:line="360" w:lineRule="auto"/>
+      </w:pPr>
+      <w:r>
+        <w:t>Informacije o malim slovima: (14, 2), (1, 1), (1, 3), (7, 1), (7, 3), (1, 1), (4, 1), (2, 1)</w:t>
+      </w:r>
+    </w:p>
+    <w:p>
+      <w:pPr>
+        <w:spacing w:line="360" w:lineRule="auto"/>
+      </w:pPr>
+      <w:r>
+        <w:t>Informacije o N: (16, 6)</w:t>
+      </w:r>
+    </w:p>
+    <w:p>
+      <w:pPr>
+        <w:spacing w:line="360" w:lineRule="auto"/>
+      </w:pPr>
+      <w:r>
+        <w:t xml:space="preserve">Informacije o posebnim </w:t>
+      </w:r>
+      <w:r>
+        <w:t>znakovima</w:t>
+      </w:r>
+      <w:r>
+        <w:t>: (22, X)</w:t>
+      </w:r>
+    </w:p>
+    <w:p>
+      <w:pPr>
+        <w:pStyle w:val="ListParagraph"/>
+        <w:numPr>
+          <w:ilvl w:val="0"/>
+          <w:numId w:val="3"/>
+        </w:numPr>
+        <w:spacing w:line="360" w:lineRule="auto"/>
+      </w:pPr>
+      <w:r>
+        <w:t>T2:</w:t>
+      </w:r>
+    </w:p>
+    <w:p>
+      <w:pPr>
+        <w:spacing w:line="360" w:lineRule="auto"/>
+      </w:pPr>
+      <w:r>
+        <w:t xml:space="preserve">Identifikator: </w:t>
+      </w:r>
+      <w:r>
+        <w:t xml:space="preserve">T2 </w:t>
+      </w:r>
+    </w:p>
+    <w:p>
+      <w:pPr>
+        <w:spacing w:line="360" w:lineRule="auto"/>
+      </w:pPr>
+      <w:r>
+        <w:t>Sekvenca: ACGAGTTCCCTTCCGGACCGCAACGGGAAATTTTATGGCTGAG</w:t>
+      </w:r>
+    </w:p>
+    <w:p>
+      <w:pPr>
+        <w:spacing w:line="360" w:lineRule="auto"/>
+      </w:pPr>
+      <w:r>
+        <w:t>Informacije o malim slovima: (14, 2), (1, 1), (1, 3), (7, 1), (7, 3), (1, 1), (4, 1), (2, 1)</w:t>
+      </w:r>
+      <w:r>
+        <w:t xml:space="preserve"> </w:t>
+      </w:r>
+    </w:p>
+    <w:p>
+      <w:pPr>
+        <w:spacing w:line="360" w:lineRule="auto"/>
+      </w:pPr>
+      <w:r>
+        <w:t>Informacije o N: (16, 6)</w:t>
+      </w:r>
+    </w:p>
+    <w:p>
+      <w:pPr>
+        <w:spacing w:line="360" w:lineRule="auto"/>
+      </w:pPr>
+      <w:r>
+        <w:t>Informacije o posebnim znakovima: (22, X)</w:t>
+      </w:r>
+    </w:p>
+    <w:p>
+      <w:pPr>
+        <w:spacing w:line="360" w:lineRule="auto"/>
+      </w:pPr>
+    </w:p>
+    <w:p>
+      <w:pPr>
+        <w:spacing w:line="360" w:lineRule="auto"/>
+      </w:pPr>
+      <w:r>
+        <w:t>Na ovom se primjeru vide sve navedene tvrdnje vezano za ovaj dio. Referentna sekvenca sadrži manje informacija, obadvije varijante ekstrakcije sadrže sekvencu i informacije o malim slovima dok identifikator, info o N znakovima i posebnim znakovima imaju samo sekvence za kompresiju.</w:t>
+      </w:r>
+      <w:r>
+        <w:t xml:space="preserve"> Također je očito da se ti znakovi i brišu iz sekvence te da se radi o apsolutnim indeksima. Npr. (14, 2) označava da se prvi niz malih slova duljine dva mala slova nalazi 14 znakova od početka, sljedeći par (1, 1) označava da se onda jedno mjesto od zadnje pojave malog slova (14+2) nalazi jedno malo slovo itd.</w:t>
+      </w:r>
+    </w:p>
+    <w:p>
+      <w:pPr>
+        <w:spacing w:line="360" w:lineRule="auto"/>
+        <w:sectPr>
+          <w:headerReference w:type="even" r:id="rId11"/>
+          <w:headerReference w:type="default" r:id="rId12"/>
+          <w:footerReference w:type="default" r:id="rId13"/>
+          <w:type w:val="continuous"/>
+          <w:pgSz w:w="11906" w:h="16838" w:code="9"/>
+          <w:pgMar w:top="1701" w:right="1134" w:bottom="1701" w:left="1701" w:header="680" w:footer="680" w:gutter="0"/>
+          <w:pgNumType w:start="0"/>
+          <w:cols w:space="708"/>
+          <w:docGrid w:linePitch="360"/>
+        </w:sectPr>
+      </w:pPr>
+      <w:r>
+        <w:t xml:space="preserve">Ovako obrađeni podatci idu u </w:t>
+      </w:r>
+      <w:r>
+        <w:t xml:space="preserve">fazu pronalaska najduljeg podudaranja, ali kako bi se to moglo provesti, prvo se mora napraviti </w:t>
+      </w:r>
+      <w:proofErr w:type="spellStart"/>
+      <w:r>
+        <w:t>hash</w:t>
+      </w:r>
+      <w:proofErr w:type="spellEnd"/>
+      <w:r>
+        <w:t xml:space="preserve"> tablica nad</w:t>
+      </w:r>
+      <w:r>
+        <w:t xml:space="preserve"> referentnom sekvencom. U ovom su primjeru k-</w:t>
+      </w:r>
+      <w:proofErr w:type="spellStart"/>
+      <w:r>
+        <w:t>meri</w:t>
+      </w:r>
+      <w:proofErr w:type="spellEnd"/>
+      <w:r>
+        <w:t xml:space="preserve"> veličine 2, dakle imamo dva slova koja kodiramo sa po dva bita, kako je opisano u prošlom poglavlju. Sukladno tome, imamo 4 moguća bita i 16 mogućih </w:t>
+      </w:r>
+      <w:proofErr w:type="spellStart"/>
+      <w:r>
+        <w:t>hash</w:t>
+      </w:r>
+      <w:proofErr w:type="spellEnd"/>
+      <w:r>
+        <w:t xml:space="preserve"> vrijednosti, stoga će polje H biti veličine 16 kako bi moglo zapisati zadnju pojavu</w:t>
+      </w:r>
+      <w:r>
+        <w:t xml:space="preserve"> svake </w:t>
+      </w:r>
+      <w:proofErr w:type="spellStart"/>
+      <w:r>
+        <w:t>hash</w:t>
+      </w:r>
+      <w:proofErr w:type="spellEnd"/>
+      <w:r>
+        <w:t xml:space="preserve"> </w:t>
+      </w:r>
+      <w:proofErr w:type="spellStart"/>
+      <w:r>
+        <w:t>vrijendosti</w:t>
+      </w:r>
+      <w:proofErr w:type="spellEnd"/>
+      <w:r>
+        <w:t xml:space="preserve"> pojedinog k-</w:t>
+      </w:r>
+      <w:proofErr w:type="spellStart"/>
+      <w:r>
+        <w:t>mera</w:t>
+      </w:r>
+      <w:proofErr w:type="spellEnd"/>
+      <w:r>
+        <w:t>.</w:t>
+      </w:r>
+      <w:r>
+        <w:t xml:space="preserve"> Recimo, prvi k-</w:t>
+      </w:r>
+      <w:proofErr w:type="spellStart"/>
+      <w:r>
+        <w:t>mer</w:t>
+      </w:r>
+      <w:proofErr w:type="spellEnd"/>
+      <w:r>
+        <w:t xml:space="preserve"> bio bi AC, drugi CG, </w:t>
+      </w:r>
+      <w:proofErr w:type="spellStart"/>
+      <w:r>
+        <w:t>itd</w:t>
+      </w:r>
+      <w:proofErr w:type="spellEnd"/>
+      <w:r>
+        <w:t xml:space="preserve">… Te bi se redom računale </w:t>
+      </w:r>
+      <w:proofErr w:type="spellStart"/>
+      <w:r>
+        <w:t>hash</w:t>
+      </w:r>
+      <w:proofErr w:type="spellEnd"/>
+      <w:r>
+        <w:t xml:space="preserve"> vrijednosti i zapisivale u H, a prethodna vrijednost od H išla bi u listu L kao pokazivač na prethodni indeks k-</w:t>
+      </w:r>
+      <w:proofErr w:type="spellStart"/>
+      <w:r>
+        <w:t>mera</w:t>
+      </w:r>
+      <w:proofErr w:type="spellEnd"/>
+      <w:r>
+        <w:t xml:space="preserve"> tog </w:t>
+      </w:r>
+      <w:proofErr w:type="spellStart"/>
+      <w:r>
+        <w:t>hasha</w:t>
+      </w:r>
+      <w:proofErr w:type="spellEnd"/>
+      <w:r>
+        <w:t>. Duljina polja L je broj k-</w:t>
+      </w:r>
+      <w:proofErr w:type="spellStart"/>
+      <w:r>
+        <w:t>mera</w:t>
+      </w:r>
+      <w:proofErr w:type="spellEnd"/>
+      <w:r>
+        <w:t xml:space="preserve">, dakle </w:t>
+      </w:r>
+      <w:proofErr w:type="spellStart"/>
+      <w:r>
+        <w:t>duljinaSekvence</w:t>
+      </w:r>
+      <w:proofErr w:type="spellEnd"/>
+      <w:r>
+        <w:t xml:space="preserve"> – </w:t>
+      </w:r>
+      <w:proofErr w:type="spellStart"/>
+      <w:r>
+        <w:t>duljinaKmera</w:t>
+      </w:r>
+      <w:proofErr w:type="spellEnd"/>
+      <w:r>
+        <w:t xml:space="preserve"> + 1.</w:t>
+      </w:r>
+      <w:r>
+        <w:t xml:space="preserve"> Vrijednosti polja H i L zapisane su ispod. Za primjer, uzmimo u obzir </w:t>
+      </w:r>
+      <w:proofErr w:type="spellStart"/>
+      <w:r>
+        <w:t>hash</w:t>
+      </w:r>
+      <w:proofErr w:type="spellEnd"/>
+      <w:r>
+        <w:t xml:space="preserve"> na indeksu </w:t>
+      </w:r>
+      <w:r>
+        <w:lastRenderedPageBreak/>
+        <w:t>15, s vrijednosti 32. Ta nam informacija govori da je zadnja pojava k-</w:t>
+      </w:r>
+      <w:proofErr w:type="spellStart"/>
+      <w:r>
+        <w:t>mera</w:t>
+      </w:r>
+      <w:proofErr w:type="spellEnd"/>
+      <w:r>
+        <w:t xml:space="preserve"> čiji je sažetak 15 na indeksu k-</w:t>
+      </w:r>
+      <w:proofErr w:type="spellStart"/>
+      <w:r>
+        <w:t>mera</w:t>
+      </w:r>
+      <w:proofErr w:type="spellEnd"/>
+      <w:r>
+        <w:t xml:space="preserve"> 32. Ako se prati lista L, isti se taj k-</w:t>
+      </w:r>
+      <w:proofErr w:type="spellStart"/>
+      <w:r>
+        <w:t>mer</w:t>
+      </w:r>
+      <w:proofErr w:type="spellEnd"/>
+      <w:r>
+        <w:t xml:space="preserve"> nalazi na indeksima 32, 31, 30, 10, i 5. </w:t>
+      </w:r>
+      <w:r>
+        <w:t>Također se može vidjeti da jedino za k-</w:t>
+      </w:r>
+      <w:proofErr w:type="spellStart"/>
+      <w:r>
+        <w:t>mer</w:t>
+      </w:r>
+      <w:proofErr w:type="spellEnd"/>
+      <w:r>
+        <w:t xml:space="preserve"> koji bi imao </w:t>
+      </w:r>
+      <w:proofErr w:type="spellStart"/>
+      <w:r>
+        <w:t>hash</w:t>
+      </w:r>
+      <w:proofErr w:type="spellEnd"/>
+      <w:r>
+        <w:t xml:space="preserve"> </w:t>
+      </w:r>
+      <w:r>
+        <w:t>vrijednost 6 ne postoji zapis u H polju, time jednostavno vidimo</w:t>
+      </w:r>
+      <w:r>
+        <w:t xml:space="preserve"> da taj k-</w:t>
+      </w:r>
+      <w:proofErr w:type="spellStart"/>
+      <w:r>
+        <w:t>mer</w:t>
+      </w:r>
+      <w:proofErr w:type="spellEnd"/>
+      <w:r>
+        <w:t xml:space="preserve"> nije pronađen u ulaznoj sekvenci. </w:t>
+      </w:r>
+      <w:r>
+        <w:t xml:space="preserve">Tako je efikasno stvorena struktura podataka </w:t>
+      </w:r>
+      <w:proofErr w:type="spellStart"/>
+      <w:r>
+        <w:t>hash</w:t>
+      </w:r>
+      <w:proofErr w:type="spellEnd"/>
+      <w:r>
+        <w:t xml:space="preserve"> tablice za podudaranje prvog reda.</w:t>
+      </w:r>
+    </w:p>
+    <w:p>
+      <w:pPr>
+        <w:spacing w:line="360" w:lineRule="auto"/>
+      </w:pPr>
+      <w:r>
+        <w:t>0 H: 28</w:t>
+      </w:r>
+    </w:p>
+    <w:p>
+      <w:pPr>
+        <w:spacing w:line="360" w:lineRule="auto"/>
+      </w:pPr>
+      <w:r>
+        <w:t>1 H: 20</w:t>
+      </w:r>
+    </w:p>
+    <w:p>
+      <w:pPr>
+        <w:spacing w:line="360" w:lineRule="auto"/>
+      </w:pPr>
+      <w:r>
+        <w:t>2 H: 40</w:t>
+      </w:r>
+    </w:p>
+    <w:p>
+      <w:pPr>
+        <w:spacing w:line="360" w:lineRule="auto"/>
+      </w:pPr>
+      <w:r>
+        <w:t>3 H: 33</w:t>
+      </w:r>
+    </w:p>
+    <w:p>
+      <w:pPr>
+        <w:spacing w:line="360" w:lineRule="auto"/>
+      </w:pPr>
+      <w:r>
+        <w:t>4 H: 16</w:t>
+      </w:r>
+    </w:p>
+    <w:p>
+      <w:pPr>
+        <w:spacing w:line="360" w:lineRule="auto"/>
+      </w:pPr>
+      <w:r>
+        <w:t>5 H: 37</w:t>
+      </w:r>
+    </w:p>
+    <w:p>
+      <w:pPr>
+        <w:spacing w:line="360" w:lineRule="auto"/>
+      </w:pPr>
+      <w:r>
+        <w:t>6 H: -1</w:t>
+      </w:r>
+    </w:p>
+    <w:p>
+      <w:pPr>
+        <w:spacing w:line="360" w:lineRule="auto"/>
+      </w:pPr>
+      <w:r>
+        <w:t>7 H: 35</w:t>
+      </w:r>
+    </w:p>
+    <w:p>
+      <w:pPr>
+        <w:spacing w:line="360" w:lineRule="auto"/>
+      </w:pPr>
+      <w:r>
+        <w:t>8 H: 41</w:t>
+      </w:r>
+    </w:p>
+    <w:p>
+      <w:pPr>
+        <w:spacing w:line="360" w:lineRule="auto"/>
+      </w:pPr>
+      <w:r>
+        <w:t>9 H: 13</w:t>
+      </w:r>
+    </w:p>
+    <w:p>
+      <w:pPr>
+        <w:spacing w:line="360" w:lineRule="auto"/>
+      </w:pPr>
+      <w:r>
+        <w:t>10 H: 25</w:t>
+      </w:r>
+    </w:p>
+    <w:p>
+      <w:pPr>
+        <w:spacing w:line="360" w:lineRule="auto"/>
+      </w:pPr>
+      <w:r>
+        <w:t>11 H: 39</w:t>
+      </w:r>
+    </w:p>
+    <w:p>
+      <w:pPr>
+        <w:spacing w:line="360" w:lineRule="auto"/>
+      </w:pPr>
+      <w:r>
+        <w:t>12 H: 34</w:t>
+      </w:r>
+    </w:p>
+    <w:p>
+      <w:pPr>
+        <w:spacing w:line="360" w:lineRule="auto"/>
+      </w:pPr>
+      <w:r>
+        <w:t>13 H: 38</w:t>
+      </w:r>
+    </w:p>
+    <w:p>
+      <w:pPr>
+        <w:spacing w:line="360" w:lineRule="auto"/>
+      </w:pPr>
+      <w:r>
+        <w:t>14 H: 4</w:t>
+      </w:r>
+    </w:p>
+    <w:p>
+      <w:pPr>
+        <w:spacing w:line="360" w:lineRule="auto"/>
+      </w:pPr>
+      <w:r>
+        <w:t>15 H: 32</w:t>
+      </w:r>
+    </w:p>
+    <w:p>
+      <w:pPr>
+        <w:spacing w:line="360" w:lineRule="auto"/>
+        <w:sectPr>
+          <w:type w:val="continuous"/>
+          <w:pgSz w:w="11906" w:h="16838" w:code="9"/>
+          <w:pgMar w:top="1701" w:right="1134" w:bottom="1701" w:left="1701" w:header="680" w:footer="680" w:gutter="0"/>
+          <w:pgNumType w:start="0"/>
+          <w:cols w:num="2" w:space="708"/>
+          <w:docGrid w:linePitch="360"/>
+        </w:sectPr>
+      </w:pPr>
+    </w:p>
+    <w:p>
+      <w:pPr>
+        <w:spacing w:line="360" w:lineRule="auto"/>
+      </w:pPr>
+    </w:p>
+    <w:p>
+      <w:pPr>
+        <w:spacing w:line="360" w:lineRule="auto"/>
+        <w:sectPr>
+          <w:type w:val="continuous"/>
+          <w:pgSz w:w="11906" w:h="16838" w:code="9"/>
+          <w:pgMar w:top="1701" w:right="1134" w:bottom="1701" w:left="1701" w:header="680" w:footer="680" w:gutter="0"/>
+          <w:pgNumType w:start="0"/>
+          <w:cols w:num="2" w:space="708"/>
+          <w:docGrid w:linePitch="360"/>
+        </w:sectPr>
+      </w:pPr>
+    </w:p>
+    <w:p>
+      <w:pPr>
+        <w:spacing w:line="360" w:lineRule="auto"/>
+      </w:pPr>
+      <w:r>
+        <w:t>0 L: -1</w:t>
+      </w:r>
+    </w:p>
+    <w:p>
+      <w:pPr>
+        <w:spacing w:line="360" w:lineRule="auto"/>
+      </w:pPr>
+      <w:r>
+        <w:t>1 L: -1</w:t>
+      </w:r>
+    </w:p>
+    <w:p>
+      <w:pPr>
+        <w:spacing w:line="360" w:lineRule="auto"/>
+      </w:pPr>
+      <w:r>
+        <w:t>2 L: -1</w:t>
+      </w:r>
+    </w:p>
+    <w:p>
+      <w:pPr>
+        <w:spacing w:line="360" w:lineRule="auto"/>
+      </w:pPr>
+      <w:r>
+        <w:t>3 L: -1</w:t>
+      </w:r>
+    </w:p>
+    <w:p>
+      <w:pPr>
+        <w:spacing w:line="360" w:lineRule="auto"/>
+      </w:pPr>
+      <w:r>
+        <w:t>4 L: -1</w:t>
+      </w:r>
+    </w:p>
+    <w:p>
+      <w:pPr>
+        <w:spacing w:line="360" w:lineRule="auto"/>
+      </w:pPr>
+      <w:r>
+        <w:t>5 L: -1</w:t>
+      </w:r>
+    </w:p>
+    <w:p>
+      <w:pPr>
+        <w:spacing w:line="360" w:lineRule="auto"/>
+      </w:pPr>
+      <w:r>
+        <w:t>6 L: -1</w:t>
+      </w:r>
+    </w:p>
+    <w:p>
+      <w:pPr>
+        <w:spacing w:line="360" w:lineRule="auto"/>
+      </w:pPr>
+      <w:r>
+        <w:t>7 L: -1</w:t>
+      </w:r>
+    </w:p>
+    <w:p>
+      <w:pPr>
+        <w:spacing w:line="360" w:lineRule="auto"/>
+      </w:pPr>
+      <w:r>
+        <w:t>8 L: 7</w:t>
+      </w:r>
+    </w:p>
+    <w:p>
+      <w:pPr>
+        <w:spacing w:line="360" w:lineRule="auto"/>
+      </w:pPr>
+      <w:r>
+        <w:t>9 L: -1</w:t>
+      </w:r>
+    </w:p>
+    <w:p>
+      <w:pPr>
+        <w:spacing w:line="360" w:lineRule="auto"/>
+      </w:pPr>
+      <w:r>
+        <w:t>10 L: 5</w:t>
+      </w:r>
+    </w:p>
+    <w:p>
+      <w:pPr>
+        <w:spacing w:line="360" w:lineRule="auto"/>
+      </w:pPr>
+      <w:r>
+        <w:t>11 L: 6</w:t>
+      </w:r>
+    </w:p>
+    <w:p>
+      <w:pPr>
+        <w:spacing w:line="360" w:lineRule="auto"/>
+      </w:pPr>
+      <w:r>
+        <w:t>12 L: 8</w:t>
+      </w:r>
+    </w:p>
+    <w:p>
+      <w:pPr>
+        <w:spacing w:line="360" w:lineRule="auto"/>
+      </w:pPr>
+      <w:r>
+        <w:t>13 L: 1</w:t>
+      </w:r>
+    </w:p>
+    <w:p>
+      <w:pPr>
+        <w:spacing w:line="360" w:lineRule="auto"/>
+      </w:pPr>
+      <w:r>
+        <w:t>14 L: -1</w:t>
+      </w:r>
+    </w:p>
+    <w:p>
+      <w:pPr>
+        <w:spacing w:line="360" w:lineRule="auto"/>
+      </w:pPr>
+      <w:r>
+        <w:t>15 L: 2</w:t>
+      </w:r>
+    </w:p>
+    <w:p>
+      <w:pPr>
+        <w:spacing w:line="360" w:lineRule="auto"/>
+      </w:pPr>
+      <w:r>
+        <w:t>16 L: 0</w:t>
+      </w:r>
+    </w:p>
+    <w:p>
+      <w:pPr>
+        <w:spacing w:line="360" w:lineRule="auto"/>
+      </w:pPr>
+      <w:r>
+        <w:t>17 L: 12</w:t>
+      </w:r>
+    </w:p>
+    <w:p>
+      <w:pPr>
+        <w:spacing w:line="360" w:lineRule="auto"/>
+      </w:pPr>
+      <w:r>
+        <w:t>18 L: 17</w:t>
+      </w:r>
+    </w:p>
+    <w:p>
+      <w:pPr>
+        <w:spacing w:line="360" w:lineRule="auto"/>
+      </w:pPr>
+      <w:r>
+        <w:t>19 L: 18</w:t>
+      </w:r>
+    </w:p>
+    <w:p>
+      <w:pPr>
+        <w:spacing w:line="360" w:lineRule="auto"/>
+      </w:pPr>
+      <w:r>
+        <w:t>20 L: -1</w:t>
+      </w:r>
+    </w:p>
+    <w:p>
+      <w:pPr>
+        <w:spacing w:line="360" w:lineRule="auto"/>
+      </w:pPr>
+      <w:r>
+        <w:t>21 L: -1</w:t>
+      </w:r>
+    </w:p>
+    <w:p>
+      <w:pPr>
+        <w:spacing w:line="360" w:lineRule="auto"/>
+      </w:pPr>
+      <w:r>
+        <w:lastRenderedPageBreak/>
+        <w:t>22 L: 21</w:t>
+      </w:r>
+    </w:p>
+    <w:p>
+      <w:pPr>
+        <w:spacing w:line="360" w:lineRule="auto"/>
+      </w:pPr>
+      <w:r>
+        <w:t>23 L: 3</w:t>
+      </w:r>
+    </w:p>
+    <w:p>
+      <w:pPr>
+        <w:spacing w:line="360" w:lineRule="auto"/>
+      </w:pPr>
+      <w:r>
+        <w:t>24 L: 14</w:t>
+      </w:r>
+    </w:p>
+    <w:p>
+      <w:pPr>
+        <w:spacing w:line="360" w:lineRule="auto"/>
+      </w:pPr>
+      <w:r>
+        <w:t>25 L: 24</w:t>
+      </w:r>
+    </w:p>
+    <w:p>
+      <w:pPr>
+        <w:spacing w:line="360" w:lineRule="auto"/>
+      </w:pPr>
+      <w:r>
+        <w:t>26 L: 15</w:t>
+      </w:r>
+    </w:p>
+    <w:p>
+      <w:pPr>
+        <w:spacing w:line="360" w:lineRule="auto"/>
+      </w:pPr>
+      <w:r>
+        <w:t>27 L: 22</w:t>
+      </w:r>
+    </w:p>
+    <w:p>
+      <w:pPr>
+        <w:spacing w:line="360" w:lineRule="auto"/>
+      </w:pPr>
+      <w:r>
+        <w:t>28 L: 27</w:t>
+      </w:r>
+    </w:p>
+    <w:p>
+      <w:pPr>
+        <w:spacing w:line="360" w:lineRule="auto"/>
+      </w:pPr>
+      <w:r>
+        <w:t>29 L: -1</w:t>
+      </w:r>
+    </w:p>
+    <w:p>
+      <w:pPr>
+        <w:spacing w:line="360" w:lineRule="auto"/>
+      </w:pPr>
+      <w:r>
+        <w:t>30 L: 10</w:t>
+      </w:r>
+    </w:p>
+    <w:p>
+      <w:pPr>
+        <w:spacing w:line="360" w:lineRule="auto"/>
+      </w:pPr>
+      <w:r>
+        <w:t>31 L: 30</w:t>
+      </w:r>
+    </w:p>
+    <w:p>
+      <w:pPr>
+        <w:spacing w:line="360" w:lineRule="auto"/>
+      </w:pPr>
+      <w:r>
+        <w:t>32 L: 31</w:t>
+      </w:r>
+    </w:p>
+    <w:p>
+      <w:pPr>
+        <w:spacing w:line="360" w:lineRule="auto"/>
+      </w:pPr>
+      <w:r>
+        <w:t>33 L: -1</w:t>
+      </w:r>
+    </w:p>
+    <w:p>
+      <w:pPr>
+        <w:spacing w:line="360" w:lineRule="auto"/>
+      </w:pPr>
+      <w:r>
+        <w:t>34 L: 29</w:t>
+      </w:r>
+    </w:p>
+    <w:p>
+      <w:pPr>
+        <w:spacing w:line="360" w:lineRule="auto"/>
+      </w:pPr>
+      <w:r>
+        <w:t>35 L: 11</w:t>
+      </w:r>
+    </w:p>
+    <w:p>
+      <w:pPr>
+        <w:spacing w:line="360" w:lineRule="auto"/>
+      </w:pPr>
+      <w:r>
+        <w:t>36 L: 19</w:t>
+      </w:r>
+    </w:p>
+    <w:p>
+      <w:pPr>
+        <w:spacing w:line="360" w:lineRule="auto"/>
+      </w:pPr>
+      <w:r>
+        <w:t>37 L: 36</w:t>
+      </w:r>
+    </w:p>
+    <w:p>
+      <w:pPr>
+        <w:spacing w:line="360" w:lineRule="auto"/>
+      </w:pPr>
+      <w:r>
+        <w:t>38 L: 9</w:t>
+      </w:r>
+    </w:p>
+    <w:p>
+      <w:pPr>
+        <w:spacing w:line="360" w:lineRule="auto"/>
+      </w:pPr>
+      <w:r>
+        <w:t>39 L: -1</w:t>
+      </w:r>
+    </w:p>
+    <w:p>
+      <w:pPr>
+        <w:spacing w:line="360" w:lineRule="auto"/>
+      </w:pPr>
+      <w:r>
+        <w:t>40 L: 26</w:t>
+      </w:r>
+    </w:p>
+    <w:p>
+      <w:pPr>
+        <w:spacing w:line="360" w:lineRule="auto"/>
+        <w:sectPr>
+          <w:type w:val="continuous"/>
+          <w:pgSz w:w="11906" w:h="16838" w:code="9"/>
+          <w:pgMar w:top="1701" w:right="1134" w:bottom="1701" w:left="1701" w:header="680" w:footer="680" w:gutter="0"/>
+          <w:pgNumType w:start="0"/>
+          <w:cols w:num="2" w:space="708"/>
+          <w:docGrid w:linePitch="360"/>
+        </w:sectPr>
+      </w:pPr>
+      <w:r>
+        <w:t>41 L: 23</w:t>
+      </w:r>
+    </w:p>
+    <w:p>
+      <w:pPr>
+        <w:spacing w:line="360" w:lineRule="auto"/>
+      </w:pPr>
+      <w:r>
+        <w:t>U nastavku algoritma, u podudaranju prvog reda sudjeluju</w:t>
+      </w:r>
+      <w:r>
+        <w:t xml:space="preserve"> i T1 i T2, svaki zasebno. Provodi se izračun vrijednosti sažetka svakog k-</w:t>
+      </w:r>
+      <w:proofErr w:type="spellStart"/>
+      <w:r>
+        <w:t>mer</w:t>
+      </w:r>
+      <w:r>
+        <w:t>a</w:t>
+      </w:r>
+      <w:proofErr w:type="spellEnd"/>
+      <w:r>
+        <w:t xml:space="preserve">, kao i kod izrade </w:t>
+      </w:r>
+      <w:proofErr w:type="spellStart"/>
+      <w:r>
+        <w:t>hash</w:t>
+      </w:r>
+      <w:proofErr w:type="spellEnd"/>
+      <w:r>
+        <w:t xml:space="preserve"> </w:t>
+      </w:r>
+      <w:proofErr w:type="spellStart"/>
+      <w:r>
+        <w:t>tablic</w:t>
+      </w:r>
+      <w:proofErr w:type="spellEnd"/>
+      <w:r>
+        <w:t xml:space="preserve"> te se onda gleda postoji li zapis za taj k-</w:t>
+      </w:r>
+      <w:proofErr w:type="spellStart"/>
+      <w:r>
+        <w:t>mer</w:t>
+      </w:r>
+      <w:proofErr w:type="spellEnd"/>
+      <w:r>
+        <w:t xml:space="preserve"> u </w:t>
+      </w:r>
+      <w:proofErr w:type="spellStart"/>
+      <w:r>
+        <w:t>hash</w:t>
+      </w:r>
+      <w:proofErr w:type="spellEnd"/>
+      <w:r>
+        <w:t xml:space="preserve"> tablici. Ako ne, prvi se znak sprema u podatke o nepodudarnim informacijama, ako da ulazi se u proces pronalaska najduljeg podudaranja. </w:t>
+      </w:r>
+      <w:proofErr w:type="spellStart"/>
+      <w:r>
+        <w:t>Hash</w:t>
+      </w:r>
+      <w:proofErr w:type="spellEnd"/>
+      <w:r>
+        <w:t xml:space="preserve"> tablica izrađena u prethodnom koraku ovdje služi samo za brži pronalazak podudarnog k-</w:t>
+      </w:r>
+      <w:proofErr w:type="spellStart"/>
+      <w:r>
+        <w:t>mera</w:t>
+      </w:r>
+      <w:proofErr w:type="spellEnd"/>
+      <w:r>
+        <w:t xml:space="preserve"> bez da se pretražuje znak po znak.</w:t>
+      </w:r>
+      <w:r>
+        <w:t xml:space="preserve">  </w:t>
+      </w:r>
+    </w:p>
+    <w:p>
+      <w:pPr>
+        <w:spacing w:line="360" w:lineRule="auto"/>
+      </w:pPr>
+      <w:r>
+        <w:t>Za T1 niz izlaza iz podudaranja prvog reda je:</w:t>
+      </w:r>
+    </w:p>
+    <w:p>
+      <w:pPr>
+        <w:spacing w:line="360" w:lineRule="auto"/>
+      </w:pPr>
+      <w:r>
+        <w:t>(0, 5), (2, 10, 'CG'), (-1, 3, 'A'), (1, 3, 'G'), (1, 12, 'C'), (2, 5, 'GG')</w:t>
+      </w:r>
+      <w:r>
+        <w:t>,</w:t>
+      </w:r>
+    </w:p>
+    <w:p>
+      <w:pPr>
+        <w:spacing w:line="360" w:lineRule="auto"/>
+      </w:pPr>
+      <w:r>
+        <w:t>A za T2:</w:t>
+      </w:r>
+    </w:p>
+    <w:p>
+      <w:pPr>
+        <w:spacing w:line="360" w:lineRule="auto"/>
+      </w:pPr>
+      <w:r>
+        <w:t>(0, 19), (1, 3, 'G'), (1, 12, 'C'), (2, 5, 'GG')</w:t>
+      </w:r>
+      <w:r>
+        <w:t>.</w:t>
+      </w:r>
+    </w:p>
+    <w:p>
+      <w:pPr>
+        <w:spacing w:line="360" w:lineRule="auto"/>
+      </w:pPr>
+      <w:r>
+        <w:t xml:space="preserve">Za podsjetnik, kako radi ova faza, pogledajmo sekvence </w:t>
+      </w:r>
+      <w:proofErr w:type="spellStart"/>
+      <w:r>
+        <w:t>Refseq</w:t>
+      </w:r>
+      <w:proofErr w:type="spellEnd"/>
+      <w:r>
+        <w:t xml:space="preserve"> i T1:</w:t>
+      </w:r>
+    </w:p>
+    <w:p>
+      <w:pPr>
+        <w:spacing w:line="360" w:lineRule="auto"/>
+      </w:pPr>
+      <w:r>
+        <w:t>ACGAGTTCCCTTCCGGACCCCAAAGGGAAATTTTATCCCTGAG</w:t>
+      </w:r>
+    </w:p>
+    <w:p>
+      <w:pPr>
+        <w:spacing w:line="360" w:lineRule="auto"/>
+      </w:pPr>
+      <w:r>
+        <w:t>ACGAGCGCCCTTCCGGAAACCGCAACGGGAAATTTTATGGCTGAG</w:t>
+      </w:r>
+      <w:r>
+        <w:t xml:space="preserve"> </w:t>
+      </w:r>
+      <w:r>
+        <w:t>Kod prvog podudaranja se računa sažetak za k-</w:t>
+      </w:r>
+      <w:proofErr w:type="spellStart"/>
+      <w:r>
+        <w:t>mer</w:t>
+      </w:r>
+      <w:proofErr w:type="spellEnd"/>
+      <w:r>
+        <w:t xml:space="preserve"> „AC“. Izračunom se dolazi do </w:t>
+      </w:r>
+      <w:proofErr w:type="spellStart"/>
+      <w:r>
+        <w:t>Hash</w:t>
+      </w:r>
+      <w:proofErr w:type="spellEnd"/>
+      <w:r>
+        <w:t xml:space="preserve"> vrijednosti 4 i toga da je zadnji k-</w:t>
+      </w:r>
+      <w:proofErr w:type="spellStart"/>
+      <w:r>
+        <w:t>mer</w:t>
+      </w:r>
+      <w:proofErr w:type="spellEnd"/>
+      <w:r>
+        <w:t xml:space="preserve"> indeksa 16 za ovaj sažetak iz liste H. Prati se lista L i uspoređuje se za svaku pojavu tog k-</w:t>
+      </w:r>
+      <w:proofErr w:type="spellStart"/>
+      <w:r>
+        <w:t>mera</w:t>
+      </w:r>
+      <w:proofErr w:type="spellEnd"/>
+      <w:r>
+        <w:t xml:space="preserve"> koliko je dug niz podudaranja. Po L, to su k-</w:t>
+      </w:r>
+      <w:proofErr w:type="spellStart"/>
+      <w:r>
+        <w:t>meri</w:t>
+      </w:r>
+      <w:proofErr w:type="spellEnd"/>
+      <w:r>
+        <w:t xml:space="preserve"> 16 i 0</w:t>
+      </w:r>
+      <w:r>
+        <w:t xml:space="preserve">. Obzirom da se </w:t>
+      </w:r>
+      <w:r>
+        <w:t xml:space="preserve"> na indeksu 16 podudara samo taj k-</w:t>
+      </w:r>
+      <w:proofErr w:type="spellStart"/>
+      <w:r>
+        <w:t>mer</w:t>
+      </w:r>
+      <w:proofErr w:type="spellEnd"/>
+      <w:r>
+        <w:t xml:space="preserve">, očito </w:t>
+      </w:r>
+      <w:r>
+        <w:lastRenderedPageBreak/>
+        <w:t>je da će onaj na indeksu 0 dati dulje podudaranje od 5 znakova.</w:t>
+      </w:r>
+      <w:r>
+        <w:t xml:space="preserve"> Tako se radi za svaki k-</w:t>
+      </w:r>
+      <w:proofErr w:type="spellStart"/>
+      <w:r>
+        <w:t>mer</w:t>
+      </w:r>
+      <w:proofErr w:type="spellEnd"/>
+      <w:r>
+        <w:t xml:space="preserve"> te je tu od značajne vrijednosti </w:t>
+      </w:r>
+      <w:proofErr w:type="spellStart"/>
+      <w:r>
+        <w:t>hash</w:t>
+      </w:r>
+      <w:proofErr w:type="spellEnd"/>
+      <w:r>
+        <w:t xml:space="preserve"> tablica koja omogućava brzi pristup svim pozicijama (indeksima) k-</w:t>
+      </w:r>
+      <w:proofErr w:type="spellStart"/>
+      <w:r>
+        <w:t>mera</w:t>
+      </w:r>
+      <w:proofErr w:type="spellEnd"/>
+      <w:r>
+        <w:t xml:space="preserve"> koji imaju isti sažetak. U sljedećem koraku, algoritam nije mogao pronaći podudaranje za CG te je onda zapisan u nepodudarne </w:t>
+      </w:r>
+      <w:r>
+        <w:t>informacije</w:t>
+      </w:r>
+      <w:r>
+        <w:t xml:space="preserve"> i priložen uz sljedeću trojku. Algoritam se nastavlja dalje tom logikom do kraja.</w:t>
+      </w:r>
+    </w:p>
+    <w:p>
+      <w:pPr>
+        <w:spacing w:line="360" w:lineRule="auto"/>
+      </w:pPr>
+      <w:r>
+        <w:t xml:space="preserve">Nakon ove faze, slijedi podudaranje informacija o malim slovima, kao podsjetnik priložene su informacije o malim slovima za </w:t>
+      </w:r>
+      <w:proofErr w:type="spellStart"/>
+      <w:r>
+        <w:t>Refseq</w:t>
+      </w:r>
+      <w:proofErr w:type="spellEnd"/>
+      <w:r>
+        <w:t xml:space="preserve"> i T</w:t>
+      </w:r>
+      <w:r>
+        <w:t>1</w:t>
+      </w:r>
+      <w:r>
+        <w:t>:</w:t>
+      </w:r>
+    </w:p>
+    <w:p>
+      <w:pPr>
+        <w:spacing w:line="360" w:lineRule="auto"/>
+      </w:pPr>
+      <w:r>
+        <w:t>(14, 2), (1, 1), (1, 3), (15, 3), (1, 1), (1, 2), (1, 1), (2, 1)</w:t>
+      </w:r>
+    </w:p>
+    <w:p>
+      <w:pPr>
+        <w:spacing w:line="360" w:lineRule="auto"/>
+      </w:pPr>
+      <w:r>
+        <w:t>(14, 2), (1, 1), (1, 3), (7, 1), (7, 3), (1, 1), (4, 1), (2, 1)</w:t>
+      </w:r>
+      <w:r>
+        <w:t>.</w:t>
+      </w:r>
+    </w:p>
+    <w:p>
+      <w:pPr>
+        <w:spacing w:line="360" w:lineRule="auto"/>
+      </w:pPr>
+      <w:r>
+        <w:t>U ovoj je fazi cilj pronaći podudarnost informacij</w:t>
+      </w:r>
+      <w:r>
+        <w:t>a malih slova.</w:t>
+      </w:r>
+      <w:r>
+        <w:t xml:space="preserve"> </w:t>
+      </w:r>
+      <w:r>
+        <w:t xml:space="preserve">Koristi se indeksiranje od 1 za redni broj te 0 ako ne postoji zapis o </w:t>
+      </w:r>
+      <w:r>
+        <w:t>Za T1, izlaz je sljedeći:</w:t>
+      </w:r>
+    </w:p>
+    <w:p>
+      <w:pPr>
+        <w:spacing w:line="360" w:lineRule="auto"/>
+      </w:pPr>
+      <w:proofErr w:type="spellStart"/>
+      <w:r>
+        <w:t>Mismatched</w:t>
+      </w:r>
+      <w:proofErr w:type="spellEnd"/>
+      <w:r>
+        <w:t xml:space="preserve"> </w:t>
+      </w:r>
+      <w:proofErr w:type="spellStart"/>
+      <w:r>
+        <w:t>lowercase</w:t>
+      </w:r>
+      <w:proofErr w:type="spellEnd"/>
+      <w:r>
+        <w:t xml:space="preserve"> </w:t>
+      </w:r>
+      <w:proofErr w:type="spellStart"/>
+      <w:r>
+        <w:t>information</w:t>
+      </w:r>
+      <w:proofErr w:type="spellEnd"/>
+      <w:r>
+        <w:t>:</w:t>
+      </w:r>
+    </w:p>
+    <w:p>
+      <w:pPr>
+        <w:spacing w:line="360" w:lineRule="auto"/>
+      </w:pPr>
+      <w:r>
+        <w:t>(7, 1), (7, 3), (4, 1), (2, 1)</w:t>
+      </w:r>
+    </w:p>
+    <w:p>
+      <w:pPr>
+        <w:spacing w:line="360" w:lineRule="auto"/>
+      </w:pPr>
+      <w:proofErr w:type="spellStart"/>
+      <w:r>
+        <w:t>Matched</w:t>
+      </w:r>
+      <w:proofErr w:type="spellEnd"/>
+      <w:r>
+        <w:t xml:space="preserve"> </w:t>
+      </w:r>
+      <w:proofErr w:type="spellStart"/>
+      <w:r>
+        <w:t>lowercase</w:t>
+      </w:r>
+      <w:proofErr w:type="spellEnd"/>
+      <w:r>
+        <w:t xml:space="preserve"> </w:t>
+      </w:r>
+      <w:proofErr w:type="spellStart"/>
+      <w:r>
+        <w:t>information</w:t>
+      </w:r>
+      <w:proofErr w:type="spellEnd"/>
+      <w:r>
+        <w:t>:</w:t>
+      </w:r>
+    </w:p>
+    <w:p>
+      <w:pPr>
+        <w:spacing w:line="360" w:lineRule="auto"/>
+      </w:pPr>
+      <w:r>
+        <w:t>1, 2, 5, 7, 0, 0, 7, 0, 0</w:t>
+      </w:r>
+    </w:p>
+    <w:p>
+      <w:pPr>
+        <w:spacing w:line="360" w:lineRule="auto"/>
+      </w:pPr>
+      <w:r>
+        <w:t>Vidimo za koje je indekse pronađen ekvivalentan zapis u referentnoj sekvenci te za koje nije, ti za koje nije ostaju u obliku kakvom jesu.</w:t>
+      </w:r>
+    </w:p>
+    <w:p>
+      <w:pPr>
+        <w:spacing w:line="360" w:lineRule="auto"/>
+      </w:pPr>
+      <w:r>
+        <w:t>Za T2 izlaz je</w:t>
+      </w:r>
+      <w:r>
+        <w:t>:</w:t>
+      </w:r>
+    </w:p>
+    <w:p>
+      <w:pPr>
+        <w:spacing w:line="360" w:lineRule="auto"/>
+      </w:pPr>
+      <w:proofErr w:type="spellStart"/>
+      <w:r>
+        <w:t>Mismatched</w:t>
+      </w:r>
+      <w:proofErr w:type="spellEnd"/>
+      <w:r>
+        <w:t xml:space="preserve"> </w:t>
+      </w:r>
+      <w:proofErr w:type="spellStart"/>
+      <w:r>
+        <w:t>lowercase</w:t>
+      </w:r>
+      <w:proofErr w:type="spellEnd"/>
+      <w:r>
+        <w:t xml:space="preserve"> </w:t>
+      </w:r>
+      <w:proofErr w:type="spellStart"/>
+      <w:r>
+        <w:t>information</w:t>
+      </w:r>
+      <w:proofErr w:type="spellEnd"/>
+      <w:r>
+        <w:t>:</w:t>
+      </w:r>
+    </w:p>
+    <w:p>
+      <w:pPr>
+        <w:spacing w:line="360" w:lineRule="auto"/>
+      </w:pPr>
+      <w:r>
+        <w:t>(7, 1), (7, 3), (4, 1), (2, 1)</w:t>
+      </w:r>
+    </w:p>
+    <w:p>
+      <w:pPr>
+        <w:spacing w:line="360" w:lineRule="auto"/>
+      </w:pPr>
+      <w:proofErr w:type="spellStart"/>
+      <w:r>
+        <w:t>Matched</w:t>
+      </w:r>
+      <w:proofErr w:type="spellEnd"/>
+      <w:r>
+        <w:t xml:space="preserve"> </w:t>
+      </w:r>
+      <w:proofErr w:type="spellStart"/>
+      <w:r>
+        <w:t>lowercase</w:t>
+      </w:r>
+      <w:proofErr w:type="spellEnd"/>
+      <w:r>
+        <w:t xml:space="preserve"> </w:t>
+      </w:r>
+      <w:proofErr w:type="spellStart"/>
+      <w:r>
+        <w:t>information</w:t>
+      </w:r>
+      <w:proofErr w:type="spellEnd"/>
+      <w:r>
+        <w:t>:</w:t>
+      </w:r>
+    </w:p>
+    <w:p>
+      <w:pPr>
+        <w:spacing w:line="360" w:lineRule="auto"/>
+      </w:pPr>
+      <w:r>
+        <w:t>1, 2, 3, 0, 0, 5, 0, 0</w:t>
+      </w:r>
+      <w:r>
+        <w:t>.</w:t>
+      </w:r>
+    </w:p>
+    <w:p>
+      <w:pPr>
+        <w:spacing w:before="0" w:after="160" w:line="360" w:lineRule="auto"/>
         <w:rPr>
           <w:rFonts w:eastAsiaTheme="majorEastAsia"/>
         </w:rPr>
       </w:pPr>
       <w:r>
-        <w:rPr>
-          <w:rFonts w:eastAsiaTheme="majorEastAsia"/>
-        </w:rPr>
         <w:br w:type="page"/>
       </w:r>
-      <w:sdt>
-        <w:sdtPr>
-          <w:rPr>
-            <w:rFonts w:eastAsiaTheme="majorEastAsia"/>
-          </w:rPr>
-          <w:id w:val="-1961640751"/>
-          <w:citation/>
-        </w:sdtPr>
-        <w:sdtContent>
-          <w:r>
-            <w:rPr>
-              <w:rFonts w:eastAsiaTheme="majorEastAsia"/>
-            </w:rPr>
-            <w:fldChar w:fldCharType="begin"/>
-          </w:r>
-          <w:r>
-            <w:rPr>
-              <w:rFonts w:eastAsiaTheme="majorEastAsia"/>
-            </w:rPr>
-            <w:instrText xml:space="preserve">CITATION Hai19 \l 1050 </w:instrText>
-          </w:r>
-          <w:r>
-            <w:rPr>
-              <w:rFonts w:eastAsiaTheme="majorEastAsia"/>
-            </w:rPr>
-            <w:fldChar w:fldCharType="separate"/>
-          </w:r>
-          <w:r>
-            <w:rPr>
-              <w:rFonts w:eastAsiaTheme="majorEastAsia"/>
-              <w:noProof/>
-            </w:rPr>
-            <w:t>[3]</w:t>
-          </w:r>
-          <w:r>
-            <w:rPr>
-              <w:rFonts w:eastAsiaTheme="majorEastAsia"/>
-            </w:rPr>
-            <w:fldChar w:fldCharType="end"/>
-          </w:r>
-        </w:sdtContent>
-      </w:sdt>
-    </w:p>
-    <w:p>
-      <w:pPr>
-        <w:rPr>
-          <w:rFonts w:eastAsiaTheme="majorEastAsia"/>
-        </w:rPr>
-      </w:pPr>
     </w:p>
     <w:p>
       <w:pPr>
         <w:pStyle w:val="Heading1"/>
-      </w:pPr>
-      <w:r>
-        <w:t>Primjer izvođenja</w:t>
-      </w:r>
-    </w:p>
-    <w:p>
-      <w:pPr>
-        <w:spacing w:before="0" w:after="160" w:line="259" w:lineRule="auto"/>
+        <w:spacing w:line="360" w:lineRule="auto"/>
+      </w:pPr>
+      <w:r>
+        <w:lastRenderedPageBreak/>
+        <w:t>Testiranje</w:t>
+      </w:r>
+    </w:p>
+    <w:p>
+      <w:pPr>
+        <w:spacing w:before="0" w:after="160" w:line="360" w:lineRule="auto"/>
         <w:rPr>
           <w:rFonts w:asciiTheme="majorHAnsi" w:eastAsiaTheme="majorEastAsia" w:hAnsiTheme="majorHAnsi" w:cstheme="majorBidi"/>
           <w:color w:val="0F4761" w:themeColor="accent1" w:themeShade="BF"/>
@@ -1845,6 +3479,8 @@
           <w:szCs w:val="40"/>
         </w:rPr>
       </w:pPr>
+      <w:bookmarkStart w:id="4" w:name="_Toc113812271"/>
+      <w:bookmarkStart w:id="5" w:name="_Toc159987577"/>
       <w:r>
         <w:br w:type="page"/>
       </w:r>
@@ -1852,15 +3488,21 @@
     <w:p>
       <w:pPr>
         <w:pStyle w:val="Heading1"/>
+        <w:spacing w:line="360" w:lineRule="auto"/>
       </w:pPr>
       <w:r>
         <w:lastRenderedPageBreak/>
-        <w:t>Testiranje</w:t>
-      </w:r>
-    </w:p>
-    <w:p>
-      <w:pPr>
-        <w:spacing w:before="0" w:after="160" w:line="259" w:lineRule="auto"/>
+        <w:t>Zaključak</w:t>
+      </w:r>
+      <w:bookmarkStart w:id="6" w:name="_Toc113812272"/>
+      <w:bookmarkStart w:id="7" w:name="_Toc73794370"/>
+      <w:bookmarkStart w:id="8" w:name="_Toc73793800"/>
+      <w:bookmarkEnd w:id="4"/>
+      <w:bookmarkEnd w:id="5"/>
+    </w:p>
+    <w:p>
+      <w:pPr>
+        <w:spacing w:before="0" w:after="160" w:line="360" w:lineRule="auto"/>
         <w:rPr>
           <w:rFonts w:asciiTheme="majorHAnsi" w:eastAsiaTheme="majorEastAsia" w:hAnsiTheme="majorHAnsi" w:cstheme="majorBidi"/>
           <w:color w:val="0F4761" w:themeColor="accent1" w:themeShade="BF"/>
@@ -1868,36 +3510,6 @@
           <w:szCs w:val="40"/>
         </w:rPr>
       </w:pPr>
-      <w:bookmarkStart w:id="4" w:name="_Toc113812271"/>
-      <w:bookmarkStart w:id="5" w:name="_Toc159987577"/>
-      <w:r>
-        <w:br w:type="page"/>
-      </w:r>
-    </w:p>
-    <w:p>
-      <w:pPr>
-        <w:pStyle w:val="Heading1"/>
-      </w:pPr>
-      <w:r>
-        <w:lastRenderedPageBreak/>
-        <w:t>Zaključak</w:t>
-      </w:r>
-      <w:bookmarkStart w:id="6" w:name="_Toc73793800"/>
-      <w:bookmarkStart w:id="7" w:name="_Toc73794370"/>
-      <w:bookmarkStart w:id="8" w:name="_Toc113812272"/>
-      <w:bookmarkEnd w:id="4"/>
-      <w:bookmarkEnd w:id="5"/>
-    </w:p>
-    <w:p>
-      <w:pPr>
-        <w:spacing w:before="0" w:after="160" w:line="259" w:lineRule="auto"/>
-        <w:rPr>
-          <w:rFonts w:asciiTheme="majorHAnsi" w:eastAsiaTheme="majorEastAsia" w:hAnsiTheme="majorHAnsi" w:cstheme="majorBidi"/>
-          <w:color w:val="0F4761" w:themeColor="accent1" w:themeShade="BF"/>
-          <w:sz w:val="40"/>
-          <w:szCs w:val="40"/>
-        </w:rPr>
-      </w:pPr>
       <w:bookmarkStart w:id="9" w:name="_Toc159987578"/>
       <w:r>
         <w:br w:type="page"/>
@@ -1909,6 +3521,12 @@
     <w:bookmarkEnd w:id="6" w:displacedByCustomXml="next"/>
     <w:sdt>
       <w:sdtPr>
+        <w:rPr>
+          <w:rFonts w:ascii="Arial" w:eastAsia="Times New Roman" w:hAnsi="Arial" w:cs="Times New Roman"/>
+          <w:color w:val="auto"/>
+          <w:sz w:val="24"/>
+          <w:szCs w:val="24"/>
+        </w:rPr>
         <w:id w:val="-1871899919"/>
         <w:docPartObj>
           <w:docPartGallery w:val="Bibliographies"/>
@@ -1917,18 +3535,15 @@
       </w:sdtPr>
       <w:sdtEndPr>
         <w:rPr>
-          <w:rFonts w:ascii="Arial" w:eastAsia="Times New Roman" w:hAnsi="Arial" w:cs="Times New Roman"/>
           <w:b/>
           <w:bCs/>
-          <w:color w:val="auto"/>
-          <w:sz w:val="24"/>
-          <w:szCs w:val="24"/>
         </w:rPr>
       </w:sdtEndPr>
       <w:sdtContent>
         <w:p>
           <w:pPr>
             <w:pStyle w:val="Heading1"/>
+            <w:spacing w:line="360" w:lineRule="auto"/>
           </w:pPr>
           <w:r>
             <w:t>Literatura</w:t>
@@ -1936,6 +3551,7 @@
         </w:p>
         <w:p>
           <w:pPr>
+            <w:spacing w:line="360" w:lineRule="auto"/>
             <w:rPr>
               <w:rFonts w:asciiTheme="minorHAnsi" w:eastAsiaTheme="minorHAnsi" w:hAnsiTheme="minorHAnsi" w:cstheme="minorBidi"/>
               <w:noProof/>
@@ -1983,6 +3599,7 @@
               <w:p>
                 <w:pPr>
                   <w:pStyle w:val="Bibliography"/>
+                  <w:spacing w:line="360" w:lineRule="auto"/>
                   <w:rPr>
                     <w:noProof/>
                   </w:rPr>
@@ -2003,6 +3620,7 @@
               <w:p>
                 <w:pPr>
                   <w:pStyle w:val="Bibliography"/>
+                  <w:spacing w:line="360" w:lineRule="auto"/>
                   <w:rPr>
                     <w:noProof/>
                   </w:rPr>
@@ -2029,6 +3647,7 @@
               <w:p>
                 <w:pPr>
                   <w:pStyle w:val="Bibliography"/>
+                  <w:spacing w:line="360" w:lineRule="auto"/>
                   <w:rPr>
                     <w:noProof/>
                   </w:rPr>
@@ -2049,6 +3668,7 @@
               <w:p>
                 <w:pPr>
                   <w:pStyle w:val="Bibliography"/>
+                  <w:spacing w:line="360" w:lineRule="auto"/>
                   <w:rPr>
                     <w:noProof/>
                   </w:rPr>
@@ -2075,6 +3695,7 @@
               <w:p>
                 <w:pPr>
                   <w:pStyle w:val="Bibliography"/>
+                  <w:spacing w:line="360" w:lineRule="auto"/>
                   <w:rPr>
                     <w:noProof/>
                   </w:rPr>
@@ -2095,6 +3716,7 @@
               <w:p>
                 <w:pPr>
                   <w:pStyle w:val="Bibliography"/>
+                  <w:spacing w:line="360" w:lineRule="auto"/>
                   <w:rPr>
                     <w:noProof/>
                   </w:rPr>
@@ -2111,6 +3733,7 @@
         </w:tbl>
         <w:p>
           <w:pPr>
+            <w:spacing w:line="360" w:lineRule="auto"/>
             <w:divId w:val="234516779"/>
             <w:rPr>
               <w:noProof/>
@@ -2118,6 +3741,9 @@
           </w:pPr>
         </w:p>
         <w:p>
+          <w:pPr>
+            <w:spacing w:line="360" w:lineRule="auto"/>
+          </w:pPr>
           <w:r>
             <w:rPr>
               <w:b/>
@@ -2128,13 +3754,22 @@
         </w:p>
       </w:sdtContent>
     </w:sdt>
-    <w:p/>
-    <w:p/>
-    <w:p/>
+    <w:p>
+      <w:pPr>
+        <w:spacing w:line="360" w:lineRule="auto"/>
+      </w:pPr>
+    </w:p>
+    <w:p>
+      <w:pPr>
+        <w:spacing w:line="360" w:lineRule="auto"/>
+      </w:pPr>
+    </w:p>
+    <w:p>
+      <w:pPr>
+        <w:spacing w:line="360" w:lineRule="auto"/>
+      </w:pPr>
+    </w:p>
     <w:sectPr>
-      <w:headerReference w:type="even" r:id="rId11"/>
-      <w:headerReference w:type="default" r:id="rId12"/>
-      <w:footerReference w:type="default" r:id="rId13"/>
       <w:type w:val="continuous"/>
       <w:pgSz w:w="11906" w:h="16838" w:code="9"/>
       <w:pgMar w:top="1701" w:right="1134" w:bottom="1701" w:left="1701" w:header="680" w:footer="680" w:gutter="0"/>
@@ -2309,16 +3944,16 @@
 <file path=word/numbering.xml><?xml version="1.0" encoding="utf-8"?>
 <w:numbering xmlns:wpc="http://schemas.microsoft.com/office/word/2010/wordprocessingCanvas" xmlns:cx="http://schemas.microsoft.com/office/drawing/2014/chartex" xmlns:cx1="http://schemas.microsoft.com/office/drawing/2015/9/8/chartex" xmlns:cx2="http://schemas.microsoft.com/office/drawing/2015/10/21/chartex" xmlns:cx3="http://schemas.microsoft.com/office/drawing/2016/5/9/chartex" xmlns:cx4="http://schemas.microsoft.com/office/drawing/2016/5/10/chartex" xmlns:cx5="http://schemas.microsoft.com/office/drawing/2016/5/11/chartex" xmlns:cx6="http://schemas.microsoft.com/office/drawing/2016/5/12/chartex" xmlns:cx7="http://schemas.microsoft.com/office/drawing/2016/5/13/chartex" xmlns:cx8="http://schemas.microsoft.com/office/drawing/2016/5/14/chartex" xmlns:mc="http://schemas.openxmlformats.org/markup-compatibility/2006" xmlns:aink="http://schemas.microsoft.com/office/drawing/2016/ink" xmlns:am3d="http://schemas.microsoft.com/office/drawing/2017/model3d" xmlns:o="urn:schemas-microsoft-com:office:office" xmlns:oel="http://schemas.microsoft.com/office/2019/extlst" xmlns:r="http://schemas.openxmlformats.org/officeDocument/2006/relationships" xmlns:m="http://schemas.openxmlformats.org/officeDocument/2006/math" xmlns:v="urn:schemas-microsoft-com:vml" xmlns:wp14="http://schemas.microsoft.com/office/word/2010/wordprocessingDrawing" xmlns:wp="http://schemas.openxmlformats.org/drawingml/2006/wordprocessingDrawing" xmlns:w10="urn:schemas-microsoft-com:office:word" xmlns:w="http://schemas.openxmlformats.org/wordprocessingml/2006/main" xmlns:w14="http://schemas.microsoft.com/office/word/2010/wordml" xmlns:w15="http://schemas.microsoft.com/office/word/2012/wordml" xmlns:w16cex="http://schemas.microsoft.com/office/word/2018/wordml/cex" xmlns:w16cid="http://schemas.microsoft.com/office/word/2016/wordml/cid" xmlns:w16="http://schemas.microsoft.com/office/word/2018/wordml" xmlns:w16du="http://schemas.microsoft.com/office/word/2023/wordml/word16du" xmlns:w16sdtdh="http://schemas.microsoft.com/office/word/2020/wordml/sdtdatahash" xmlns:w16se="http://schemas.microsoft.com/office/word/2015/wordml/symex" xmlns:wpg="http://schemas.microsoft.com/office/word/2010/wordprocessingGroup" xmlns:wpi="http://schemas.microsoft.com/office/word/2010/wordprocessingInk" xmlns:wne="http://schemas.microsoft.com/office/word/2006/wordml" xmlns:wps="http://schemas.microsoft.com/office/word/2010/wordprocessingShape" mc:Ignorable="w14 w15 w16se w16cid w16 w16cex w16sdtdh w16du wp14">
   <w:abstractNum w:abstractNumId="0" w15:restartNumberingAfterBreak="0">
-    <w:nsid w:val="79DE0B0B"/>
+    <w:nsid w:val="4DD35148"/>
     <w:multiLevelType w:val="hybridMultilevel"/>
-    <w:tmpl w:val="96D28CBC"/>
+    <w:tmpl w:val="F7E013C6"/>
     <w:lvl w:ilvl="0" w:tplc="041A0001">
       <w:start w:val="1"/>
       <w:numFmt w:val="bullet"/>
       <w:lvlText w:val=""/>
       <w:lvlJc w:val="left"/>
       <w:pPr>
-        <w:ind w:left="720" w:hanging="360"/>
+        <w:ind w:left="1427" w:hanging="360"/>
       </w:pPr>
       <w:rPr>
         <w:rFonts w:ascii="Symbol" w:hAnsi="Symbol" w:hint="default"/>
@@ -2330,7 +3965,7 @@
       <w:lvlText w:val="o"/>
       <w:lvlJc w:val="left"/>
       <w:pPr>
-        <w:ind w:left="1440" w:hanging="360"/>
+        <w:ind w:left="2147" w:hanging="360"/>
       </w:pPr>
       <w:rPr>
         <w:rFonts w:ascii="Courier New" w:hAnsi="Courier New" w:cs="Courier New" w:hint="default"/>
@@ -2342,7 +3977,7 @@
       <w:lvlText w:val=""/>
       <w:lvlJc w:val="left"/>
       <w:pPr>
-        <w:ind w:left="2160" w:hanging="360"/>
+        <w:ind w:left="2867" w:hanging="360"/>
       </w:pPr>
       <w:rPr>
         <w:rFonts w:ascii="Wingdings" w:hAnsi="Wingdings" w:hint="default"/>
@@ -2354,7 +3989,7 @@
       <w:lvlText w:val=""/>
       <w:lvlJc w:val="left"/>
       <w:pPr>
-        <w:ind w:left="2880" w:hanging="360"/>
+        <w:ind w:left="3587" w:hanging="360"/>
       </w:pPr>
       <w:rPr>
         <w:rFonts w:ascii="Symbol" w:hAnsi="Symbol" w:hint="default"/>
@@ -2366,7 +4001,7 @@
       <w:lvlText w:val="o"/>
       <w:lvlJc w:val="left"/>
       <w:pPr>
-        <w:ind w:left="3600" w:hanging="360"/>
+        <w:ind w:left="4307" w:hanging="360"/>
       </w:pPr>
       <w:rPr>
         <w:rFonts w:ascii="Courier New" w:hAnsi="Courier New" w:cs="Courier New" w:hint="default"/>
@@ -2378,7 +4013,7 @@
       <w:lvlText w:val=""/>
       <w:lvlJc w:val="left"/>
       <w:pPr>
-        <w:ind w:left="4320" w:hanging="360"/>
+        <w:ind w:left="5027" w:hanging="360"/>
       </w:pPr>
       <w:rPr>
         <w:rFonts w:ascii="Wingdings" w:hAnsi="Wingdings" w:hint="default"/>
@@ -2390,7 +4025,7 @@
       <w:lvlText w:val=""/>
       <w:lvlJc w:val="left"/>
       <w:pPr>
-        <w:ind w:left="5040" w:hanging="360"/>
+        <w:ind w:left="5747" w:hanging="360"/>
       </w:pPr>
       <w:rPr>
         <w:rFonts w:ascii="Symbol" w:hAnsi="Symbol" w:hint="default"/>
@@ -2402,7 +4037,7 @@
       <w:lvlText w:val="o"/>
       <w:lvlJc w:val="left"/>
       <w:pPr>
-        <w:ind w:left="5760" w:hanging="360"/>
+        <w:ind w:left="6467" w:hanging="360"/>
       </w:pPr>
       <w:rPr>
         <w:rFonts w:ascii="Courier New" w:hAnsi="Courier New" w:cs="Courier New" w:hint="default"/>
@@ -2414,6 +4049,232 @@
       <w:lvlText w:val=""/>
       <w:lvlJc w:val="left"/>
       <w:pPr>
+        <w:ind w:left="7187" w:hanging="360"/>
+      </w:pPr>
+      <w:rPr>
+        <w:rFonts w:ascii="Wingdings" w:hAnsi="Wingdings" w:hint="default"/>
+      </w:rPr>
+    </w:lvl>
+  </w:abstractNum>
+  <w:abstractNum w:abstractNumId="1" w15:restartNumberingAfterBreak="0">
+    <w:nsid w:val="69AE7395"/>
+    <w:multiLevelType w:val="hybridMultilevel"/>
+    <w:tmpl w:val="71BA5A76"/>
+    <w:lvl w:ilvl="0" w:tplc="041A0001">
+      <w:start w:val="1"/>
+      <w:numFmt w:val="bullet"/>
+      <w:lvlText w:val=""/>
+      <w:lvlJc w:val="left"/>
+      <w:pPr>
+        <w:ind w:left="720" w:hanging="360"/>
+      </w:pPr>
+      <w:rPr>
+        <w:rFonts w:ascii="Symbol" w:hAnsi="Symbol" w:hint="default"/>
+      </w:rPr>
+    </w:lvl>
+    <w:lvl w:ilvl="1" w:tplc="041A0003">
+      <w:start w:val="1"/>
+      <w:numFmt w:val="bullet"/>
+      <w:lvlText w:val="o"/>
+      <w:lvlJc w:val="left"/>
+      <w:pPr>
+        <w:ind w:left="1440" w:hanging="360"/>
+      </w:pPr>
+      <w:rPr>
+        <w:rFonts w:ascii="Courier New" w:hAnsi="Courier New" w:cs="Courier New" w:hint="default"/>
+      </w:rPr>
+    </w:lvl>
+    <w:lvl w:ilvl="2" w:tplc="041A0005" w:tentative="1">
+      <w:start w:val="1"/>
+      <w:numFmt w:val="bullet"/>
+      <w:lvlText w:val=""/>
+      <w:lvlJc w:val="left"/>
+      <w:pPr>
+        <w:ind w:left="2160" w:hanging="360"/>
+      </w:pPr>
+      <w:rPr>
+        <w:rFonts w:ascii="Wingdings" w:hAnsi="Wingdings" w:hint="default"/>
+      </w:rPr>
+    </w:lvl>
+    <w:lvl w:ilvl="3" w:tplc="041A0001" w:tentative="1">
+      <w:start w:val="1"/>
+      <w:numFmt w:val="bullet"/>
+      <w:lvlText w:val=""/>
+      <w:lvlJc w:val="left"/>
+      <w:pPr>
+        <w:ind w:left="2880" w:hanging="360"/>
+      </w:pPr>
+      <w:rPr>
+        <w:rFonts w:ascii="Symbol" w:hAnsi="Symbol" w:hint="default"/>
+      </w:rPr>
+    </w:lvl>
+    <w:lvl w:ilvl="4" w:tplc="041A0003" w:tentative="1">
+      <w:start w:val="1"/>
+      <w:numFmt w:val="bullet"/>
+      <w:lvlText w:val="o"/>
+      <w:lvlJc w:val="left"/>
+      <w:pPr>
+        <w:ind w:left="3600" w:hanging="360"/>
+      </w:pPr>
+      <w:rPr>
+        <w:rFonts w:ascii="Courier New" w:hAnsi="Courier New" w:cs="Courier New" w:hint="default"/>
+      </w:rPr>
+    </w:lvl>
+    <w:lvl w:ilvl="5" w:tplc="041A0005" w:tentative="1">
+      <w:start w:val="1"/>
+      <w:numFmt w:val="bullet"/>
+      <w:lvlText w:val=""/>
+      <w:lvlJc w:val="left"/>
+      <w:pPr>
+        <w:ind w:left="4320" w:hanging="360"/>
+      </w:pPr>
+      <w:rPr>
+        <w:rFonts w:ascii="Wingdings" w:hAnsi="Wingdings" w:hint="default"/>
+      </w:rPr>
+    </w:lvl>
+    <w:lvl w:ilvl="6" w:tplc="041A0001" w:tentative="1">
+      <w:start w:val="1"/>
+      <w:numFmt w:val="bullet"/>
+      <w:lvlText w:val=""/>
+      <w:lvlJc w:val="left"/>
+      <w:pPr>
+        <w:ind w:left="5040" w:hanging="360"/>
+      </w:pPr>
+      <w:rPr>
+        <w:rFonts w:ascii="Symbol" w:hAnsi="Symbol" w:hint="default"/>
+      </w:rPr>
+    </w:lvl>
+    <w:lvl w:ilvl="7" w:tplc="041A0003" w:tentative="1">
+      <w:start w:val="1"/>
+      <w:numFmt w:val="bullet"/>
+      <w:lvlText w:val="o"/>
+      <w:lvlJc w:val="left"/>
+      <w:pPr>
+        <w:ind w:left="5760" w:hanging="360"/>
+      </w:pPr>
+      <w:rPr>
+        <w:rFonts w:ascii="Courier New" w:hAnsi="Courier New" w:cs="Courier New" w:hint="default"/>
+      </w:rPr>
+    </w:lvl>
+    <w:lvl w:ilvl="8" w:tplc="041A0005" w:tentative="1">
+      <w:start w:val="1"/>
+      <w:numFmt w:val="bullet"/>
+      <w:lvlText w:val=""/>
+      <w:lvlJc w:val="left"/>
+      <w:pPr>
+        <w:ind w:left="6480" w:hanging="360"/>
+      </w:pPr>
+      <w:rPr>
+        <w:rFonts w:ascii="Wingdings" w:hAnsi="Wingdings" w:hint="default"/>
+      </w:rPr>
+    </w:lvl>
+  </w:abstractNum>
+  <w:abstractNum w:abstractNumId="2" w15:restartNumberingAfterBreak="0">
+    <w:nsid w:val="79DE0B0B"/>
+    <w:multiLevelType w:val="hybridMultilevel"/>
+    <w:tmpl w:val="96D28CBC"/>
+    <w:lvl w:ilvl="0" w:tplc="041A0001">
+      <w:start w:val="1"/>
+      <w:numFmt w:val="bullet"/>
+      <w:lvlText w:val=""/>
+      <w:lvlJc w:val="left"/>
+      <w:pPr>
+        <w:ind w:left="720" w:hanging="360"/>
+      </w:pPr>
+      <w:rPr>
+        <w:rFonts w:ascii="Symbol" w:hAnsi="Symbol" w:hint="default"/>
+      </w:rPr>
+    </w:lvl>
+    <w:lvl w:ilvl="1" w:tplc="041A0003" w:tentative="1">
+      <w:start w:val="1"/>
+      <w:numFmt w:val="bullet"/>
+      <w:lvlText w:val="o"/>
+      <w:lvlJc w:val="left"/>
+      <w:pPr>
+        <w:ind w:left="1440" w:hanging="360"/>
+      </w:pPr>
+      <w:rPr>
+        <w:rFonts w:ascii="Courier New" w:hAnsi="Courier New" w:cs="Courier New" w:hint="default"/>
+      </w:rPr>
+    </w:lvl>
+    <w:lvl w:ilvl="2" w:tplc="041A0005" w:tentative="1">
+      <w:start w:val="1"/>
+      <w:numFmt w:val="bullet"/>
+      <w:lvlText w:val=""/>
+      <w:lvlJc w:val="left"/>
+      <w:pPr>
+        <w:ind w:left="2160" w:hanging="360"/>
+      </w:pPr>
+      <w:rPr>
+        <w:rFonts w:ascii="Wingdings" w:hAnsi="Wingdings" w:hint="default"/>
+      </w:rPr>
+    </w:lvl>
+    <w:lvl w:ilvl="3" w:tplc="041A0001" w:tentative="1">
+      <w:start w:val="1"/>
+      <w:numFmt w:val="bullet"/>
+      <w:lvlText w:val=""/>
+      <w:lvlJc w:val="left"/>
+      <w:pPr>
+        <w:ind w:left="2880" w:hanging="360"/>
+      </w:pPr>
+      <w:rPr>
+        <w:rFonts w:ascii="Symbol" w:hAnsi="Symbol" w:hint="default"/>
+      </w:rPr>
+    </w:lvl>
+    <w:lvl w:ilvl="4" w:tplc="041A0003" w:tentative="1">
+      <w:start w:val="1"/>
+      <w:numFmt w:val="bullet"/>
+      <w:lvlText w:val="o"/>
+      <w:lvlJc w:val="left"/>
+      <w:pPr>
+        <w:ind w:left="3600" w:hanging="360"/>
+      </w:pPr>
+      <w:rPr>
+        <w:rFonts w:ascii="Courier New" w:hAnsi="Courier New" w:cs="Courier New" w:hint="default"/>
+      </w:rPr>
+    </w:lvl>
+    <w:lvl w:ilvl="5" w:tplc="041A0005" w:tentative="1">
+      <w:start w:val="1"/>
+      <w:numFmt w:val="bullet"/>
+      <w:lvlText w:val=""/>
+      <w:lvlJc w:val="left"/>
+      <w:pPr>
+        <w:ind w:left="4320" w:hanging="360"/>
+      </w:pPr>
+      <w:rPr>
+        <w:rFonts w:ascii="Wingdings" w:hAnsi="Wingdings" w:hint="default"/>
+      </w:rPr>
+    </w:lvl>
+    <w:lvl w:ilvl="6" w:tplc="041A0001" w:tentative="1">
+      <w:start w:val="1"/>
+      <w:numFmt w:val="bullet"/>
+      <w:lvlText w:val=""/>
+      <w:lvlJc w:val="left"/>
+      <w:pPr>
+        <w:ind w:left="5040" w:hanging="360"/>
+      </w:pPr>
+      <w:rPr>
+        <w:rFonts w:ascii="Symbol" w:hAnsi="Symbol" w:hint="default"/>
+      </w:rPr>
+    </w:lvl>
+    <w:lvl w:ilvl="7" w:tplc="041A0003" w:tentative="1">
+      <w:start w:val="1"/>
+      <w:numFmt w:val="bullet"/>
+      <w:lvlText w:val="o"/>
+      <w:lvlJc w:val="left"/>
+      <w:pPr>
+        <w:ind w:left="5760" w:hanging="360"/>
+      </w:pPr>
+      <w:rPr>
+        <w:rFonts w:ascii="Courier New" w:hAnsi="Courier New" w:cs="Courier New" w:hint="default"/>
+      </w:rPr>
+    </w:lvl>
+    <w:lvl w:ilvl="8" w:tplc="041A0005" w:tentative="1">
+      <w:start w:val="1"/>
+      <w:numFmt w:val="bullet"/>
+      <w:lvlText w:val=""/>
+      <w:lvlJc w:val="left"/>
+      <w:pPr>
         <w:ind w:left="6480" w:hanging="360"/>
       </w:pPr>
       <w:rPr>
@@ -2422,7 +4283,13 @@
     </w:lvl>
   </w:abstractNum>
   <w:num w:numId="1" w16cid:durableId="1187645719">
+    <w:abstractNumId w:val="2"/>
+  </w:num>
+  <w:num w:numId="2" w16cid:durableId="518472206">
     <w:abstractNumId w:val="0"/>
+  </w:num>
+  <w:num w:numId="3" w16cid:durableId="1507206935">
+    <w:abstractNumId w:val="1"/>
   </w:num>
 </w:numbering>
 </file>
@@ -2826,7 +4693,7 @@
     <w:name w:val="Normal"/>
     <w:aliases w:val="Obican tekst"/>
     <w:qFormat/>
-    <w:rsid w:val="00FE0459"/>
+    <w:rsid w:val="009572EA"/>
     <w:pPr>
       <w:spacing w:before="120" w:after="120" w:line="240" w:lineRule="auto"/>
     </w:pPr>
@@ -3848,7 +5715,7 @@
 
 <file path=word/webextensions/taskpanes.xml><?xml version="1.0" encoding="utf-8"?>
 <wetp:taskpanes xmlns:wetp="http://schemas.microsoft.com/office/webextensions/taskpanes/2010/11">
-  <wetp:taskpane dockstate="right" visibility="0" width="596" row="1">
+  <wetp:taskpane dockstate="right" visibility="0" width="438" row="1">
     <wetp:webextensionref xmlns:r="http://schemas.openxmlformats.org/officeDocument/2006/relationships" r:id="rId1"/>
   </wetp:taskpane>
 </wetp:taskpanes>
@@ -3861,8 +5728,8 @@
     <we:reference id="wa200005502" version="1.0.0.11" store="wa200005502" storeType="OMEX"/>
   </we:alternateReferences>
   <we:properties>
+    <we:property name="data" value="{&quot;version&quot;:3,&quot;introHidden&quot;:false,&quot;behavior&quot;:{&quot;key&quot;:&quot;custom-message&quot;,&quot;title&quot;:&quot;Write custom instructions&quot;,&quot;content&quot;:&quot;I want you to act as a text assistant. Provide the answer without any introductory phrase.&quot;},&quot;threads&quot;:[{&quot;id&quot;:&quot;lcx8fOnm9Z8e7X8GxR2IM&quot;,&quot;contextType&quot;:&quot;CONTEXT_NONE&quot;,&quot;queries&quot;:[{&quot;id&quot;:&quot;iE-51E0usmye4loFmJwnW&quot;,&quot;user&quot;:&quot;When more than one genome files are to be compressed, HRCM automatically employs batch compression mode. In batch compression mode, the match results of the first-level matching continue to be matched by the second-level matching. The second-level matching is also based on hash matching, but unlike the first-level matching, the elements for matching are not just the four base characters {A, C, G, T} but matched entities (position, length, mismatched). Moreover, there is not just one but multiple reference sequences in the second-level matching, so the search for the longest matching is required to be performed in all reference sequences. Of course, to ensure that the memory usage of compression does not explode with the number of the to-be-compressed sequences, the second-level matching percentage p, which means p% of the to-be-compressed sequences as the second-level matching reference sequences, can be set. Therefore, the second-level matching is much more complicated.\n\nFirstly, we need to create the hash index for the matched entities output in the first-level matching. In order to ensure as much as possible that different hash values represent different matched entities, we involve the position, length, and each mismatched nucleotide in the calculation and use large prime number as the multiplier.\n\nFor the handling of conflicts, we still employ separate chaining, the same method as the first-level matching. During the search, the to-be-compressed matched entities calculate the hash value in the same way as hash index creating, and the hash tables of each sequence are traversed one by one to find out if the entities with the identical hash value exist. However, unlike the first-level matching, identical hash value does not mean identical entity, because, in the second-level matching, the mapping between matched entity and hash value is not one-to-one mapping. Therefore, when an identical hash value is found, it is necessary to verify if the matched entity is identical. If it is, the search is continued for consecutive matched entities until a different matched entity is found, and then the sequence id, position, and length of the matched segment are recorded. After all the reference sequences have been traversed, the longest matching segment is taken as the final matched segment for replacement and stored as a triple (sequence_id, position, length). For a matched entity, if no identical consecutive matched entity is found after all the reference sequences have been traversed, it is directly stored as the mismatched segment. The matching algorithm of the second-level matching is shown in Algorithm 2.\n\nprepricati ovo u stilu teksta na hrvatskom&quot;,&quot;assistant&quot;:&quot;Kada treba komprimirati više od jedne genomske datoteke, HRCM automatski koristi režim grupne kompresije. U režimu grupne kompresije, rezultati podudaranja iz prve razine podudaranja nastavljaju se podudarati s drugom razinom podudaranja. Druga razina podudaranja također se temelji na hash podudaranju, ali za razliku od prve razine podudaranja, elementi za podudaranje nisu samo četiri bazna znaka {A, C, G, T}, već podudarni entiteti (pozicija, duljina, neusklađenost). Štoviše, u drugoj razini podudaranja postoji više referentnih sekvenci, pa se pretraga za najdužim podudaranjem mora provoditi u svim referentnim sekvencama. Naravno, kako bi se osiguralo da upotreba memorije za kompresiju ne eksplodira s porastom broja sekvenci koje treba komprimirati, postotak druge razine podudaranja p, što znači da se p% sekvenci koje treba komprimirati koristi kao referentne sekvence druge razine podudaranja, može se postaviti. Stoga je druga razina podudaranja mnogo složenija.\n\nPrvo, trebamo stvoriti hash indeks za podudarne entitete dobivene u prvoj razini podudaranja. Kako bismo što više osigurali da različite hash vrijednosti predstavljaju različite podudarne entitete, uključujemo poziciju, duljinu i svaki neusklađeni nukleotid u izračun i koristimo veliki prost broj kao množitelj.\n\nZa rješavanje sukoba, još uvijek koristimo separate chaining, istu metodu kao u prvoj razini podudaranja. Tijekom pretrage, podudarni entiteti koji se trebaju komprimirati izračunavaju hash vrijednost na isti način kao pri stvaranju hash indeksa, a hash tablice svake sekvence se pretražuju jednu po jednu kako bi se otkrilo postoje li entiteti s identičnom hash vrijednošću. Međutim, za razliku od prve razine podudaranja, identična hash vrijednost ne znači identičan entitet, jer u drugoj razini podudaranja, mapiranje između podudarnog entiteta i hash vrijednosti nije jednoznačno. Stoga, kada se pronađe identična hash vrijednost, potrebno je provjeriti je li podudarni entitet identičan. Ako jest, pretraga se nastavlja za uzastopne podudarne entitete dok se ne pronađe različit podudarni entitet, a zatim se zapisuju ID sekvence, pozicija i duljina podudarnog segmenta. Nakon pretrage svih referentnih sekvenci, najduži podudarski segment uzima se kao konačni podudarski segment za zamjenu i sprema se kao trojka (sequence_id, pozicija, duljina). Za podudarni entitet, ako nakon pretrage svih referentnih sekvenci nije pronađen identičan uzastopni podudarni entitet, on se izravno sprema kao neusklađeni segment. Algoritam podudaranja na drugoj razini prikazan je u Algoritmu 2.&quot;},{&quot;id&quot;:&quot;buEsaggpeUaFfqBiiIjsX&quot;,&quot;user&quot;:&quot;prepricati sad to&quot;,&quot;assistant&quot;:&quot;Kada se komprimira više genomske datoteke, HRCM automatski prelazi u način grupne kompresije. U ovom načinu, rezultati prve razine podudaranja koriste se za daljnje podudaranje kroz drugu razinu. Druga razina podudaranja također koristi hash podudaranje, ali za razliku od prve razine, elementi podudaranja nisu samo četiri baze {A, C, G, T}, već specifični entiteti (pozicija, duljina, nepodudarnost). Uz to, druga razina podudaranja koristi više referentnih sekvenci, pa je potrebno pretraživati najduže podudaranje u svim referentnim sekvencama. Kako bi se spriječilo prekomjerno korištenje memorije, može se postaviti postotak druge razine podudaranja p, što znači da se p% sekvenci koje treba komprimirati koriste kao referentne sekvence druge razine. Zbog toga je druga razina podudaranja znatno složenija.\n\nPrvo treba stvoriti hash indeks za entitete dobivene u prvoj razini podudaranja. Kako bi se osiguralo da različite hash vrijednosti predstavljaju različite entitete, u izračun se uključuju pozicija, duljina i svaka nepodudarnost, koristeći veliki prost broj kao množioc.\n\nZa rješavanje sukoba koristi se separate chaining, kao i u prvoj razini podudaranja. Tijekom pretrage, entiteti koji se komprimiraju izračunavaju hash vrijednost na isti način kao pri stvaranju hash indeksa, i hash tablice svake sekvence pretražuju se jednu po jednu kako bi se pronašli entiteti s identičnom hash vrijednošću. Međutim, za razliku od prve razine, identična hash vrijednost ne znači automatski i identičan entitet, jer mapiranje između entiteta i hash vrijednosti nije jednoznačno. Kada se pronađe identična hash vrijednost, potrebno je provjeriti jesu li entiteti identični. Ako jesu, pretraga se nastavlja za uzastopne entitete dok se ne pronađe različit entitet, a zatim se bilježe ID sekvence, pozicija i duljina podudarnog segmenta. Nakon pretrage svih referentnih sekvenci, najduži podudarni segment koristi se kao konačni segment za zamjenu i sprema se kao trojka (ID sekvence, pozicija, duljina). Ako se identičan entitet ne pronađe nakon pretrage svih referentnih sekvenci, segment se sprema kao nepodudaran segment. Algoritam druge razine podudaranja prikazan je u Algoritmu 2.&quot;}]},{&quot;id&quot;:&quot;M2qu3AkQ7pnViOa4nsHnk&quot;,&quot;contextType&quot;:&quot;CONTEXT_SELECTION&quot;,&quot;context&quot;:&quot;Referentna sekvenca:\nRefseq\nSekvenca: ACGAGTTCCCTTCCGGACCCCAAAGGGAAATTTTATCCCTGAG\nInformacije o malim slovima: (14, 2), \n1 1\n1 3\n15 3\n1 1\n1 2\n1 1\n2 1\nT1:\nT1 sequence N info:\n17 3\n1 1\nT1 sequence special characters info:\n22 X\nT2 sequence all info:\nT2\nACGAGTTCCCTTCCGGACCGCAACGGGAAATTTTATGGCTGAG\nT2 sequence lowercase info:\n14 2\n1 1\n1 3\n7 1\n7 3\n1 1\n4 1\n2 1\nT2 sequence N info:\n16 6\nT2 sequence special characters info:\n22 X\n&quot;,&quot;queries&quot;:[{&quot;id&quot;:&quot;vQeDxtYx0vCyXmwPFGQ5b&quot;,&quot;user&quot;:&quot;pretvori ovaj tekst u oblik kako je zapoceto kod referentne sekvence&quot;,&quot;assistant&quot;:&quot;Referentna sekvenca:\nRefseq\nSekvenca: ACGAGTTCCCTTCCGGACCCCAAAGGGAAATTTTATCCCTGAG\nInformacije o malim slovima: (14, 2), \n1 1\n1 3\n15 3\n1 1\n1 2\n1 1\n2 1\n\nT1:\nSekvenca: \nACGAGTTCCCTTCCGGACCCCAAAGGGAAATTTTATCCCTGAG\nInformacije o malim slovima:\n17 3\n1 1\nInformacije o specijalnim znakovima:\n22 X\n\nT2:\nSekvenca: \nACGAGTTCCCTTCCGGACCGCAACGGGAAATTTTATGGCTGAG\nInformacije o malim slovima:\n14 2\n1 1\n1 3\n7 1\n7 3\n1 1\n4 1\n2 1\nInformacije o N:\n16 6\nInformacije o specijalnim znakovima:\n22 X&quot;}]}]}"/>
     <we:property name="docId" value="&quot;DtRcBC9bGO8qus26gRbbl&quot;"/>
-    <we:property name="data" value="{&quot;version&quot;:3,&quot;introHidden&quot;:false,&quot;behavior&quot;:{&quot;key&quot;:&quot;custom-message&quot;,&quot;title&quot;:&quot;Write custom instructions&quot;,&quot;content&quot;:&quot;I want you to act as a text assistant. Provide the answer without any introductory phrase.&quot;},&quot;threads&quot;:[{&quot;id&quot;:&quot;d5ShHhuqZQsRQ5Lb4EVFh&quot;,&quot;contextType&quot;:&quot;CONTEXT_NONE&quot;,&quot;queries&quot;:[{&quot;id&quot;:&quot;iE-51E0usmye4loFmJwnW&quot;,&quot;user&quot;:&quot;When more than one genome files are to be compressed, HRCM automatically employs batch compression mode. In batch compression mode, the match results of the first-level matching continue to be matched by the second-level matching. The second-level matching is also based on hash matching, but unlike the first-level matching, the elements for matching are not just the four base characters {A, C, G, T} but matched entities (position, length, mismatched). Moreover, there is not just one but multiple reference sequences in the second-level matching, so the search for the longest matching is required to be performed in all reference sequences. Of course, to ensure that the memory usage of compression does not explode with the number of the to-be-compressed sequences, the second-level matching percentage p, which means p% of the to-be-compressed sequences as the second-level matching reference sequences, can be set. Therefore, the second-level matching is much more complicated.\n\nFirstly, we need to create the hash index for the matched entities output in the first-level matching. In order to ensure as much as possible that different hash values represent different matched entities, we involve the position, length, and each mismatched nucleotide in the calculation and use large prime number as the multiplier.\n\nFor the handling of conflicts, we still employ separate chaining, the same method as the first-level matching. During the search, the to-be-compressed matched entities calculate the hash value in the same way as hash index creating, and the hash tables of each sequence are traversed one by one to find out if the entities with the identical hash value exist. However, unlike the first-level matching, identical hash value does not mean identical entity, because, in the second-level matching, the mapping between matched entity and hash value is not one-to-one mapping. Therefore, when an identical hash value is found, it is necessary to verify if the matched entity is identical. If it is, the search is continued for consecutive matched entities until a different matched entity is found, and then the sequence id, position, and length of the matched segment are recorded. After all the reference sequences have been traversed, the longest matching segment is taken as the final matched segment for replacement and stored as a triple (sequence_id, position, length). For a matched entity, if no identical consecutive matched entity is found after all the reference sequences have been traversed, it is directly stored as the mismatched segment. The matching algorithm of the second-level matching is shown in Algorithm 2.\n\nprepricati ovo u stilu teksta na hrvatskom&quot;,&quot;assistant&quot;:&quot;Kada treba komprimirati više od jedne genomske datoteke, HRCM automatski koristi režim grupne kompresije. U režimu grupne kompresije, rezultati podudaranja iz prve razine podudaranja nastavljaju se podudarati s drugom razinom podudaranja. Druga razina podudaranja također se temelji na hash podudaranju, ali za razliku od prve razine podudaranja, elementi za podudaranje nisu samo četiri bazna znaka {A, C, G, T}, već podudarni entiteti (pozicija, duljina, neusklađenost). Štoviše, u drugoj razini podudaranja postoji više referentnih sekvenci, pa se pretraga za najdužim podudaranjem mora provoditi u svim referentnim sekvencama. Naravno, kako bi se osiguralo da upotreba memorije za kompresiju ne eksplodira s porastom broja sekvenci koje treba komprimirati, postotak druge razine podudaranja p, što znači da se p% sekvenci koje treba komprimirati koristi kao referentne sekvence druge razine podudaranja, može se postaviti. Stoga je druga razina podudaranja mnogo složenija.\n\nPrvo, trebamo stvoriti hash indeks za podudarne entitete dobivene u prvoj razini podudaranja. Kako bismo što više osigurali da različite hash vrijednosti predstavljaju različite podudarne entitete, uključujemo poziciju, duljinu i svaki neusklađeni nukleotid u izračun i koristimo veliki prost broj kao množitelj.\n\nZa rješavanje sukoba, još uvijek koristimo separate chaining, istu metodu kao u prvoj razini podudaranja. Tijekom pretrage, podudarni entiteti koji se trebaju komprimirati izračunavaju hash vrijednost na isti način kao pri stvaranju hash indeksa, a hash tablice svake sekvence se pretražuju jednu po jednu kako bi se otkrilo postoje li entiteti s identičnom hash vrijednošću. Međutim, za razliku od prve razine podudaranja, identična hash vrijednost ne znači identičan entitet, jer u drugoj razini podudaranja, mapiranje između podudarnog entiteta i hash vrijednosti nije jednoznačno. Stoga, kada se pronađe identična hash vrijednost, potrebno je provjeriti je li podudarni entitet identičan. Ako jest, pretraga se nastavlja za uzastopne podudarne entitete dok se ne pronađe različit podudarni entitet, a zatim se zapisuju ID sekvence, pozicija i duljina podudarnog segmenta. Nakon pretrage svih referentnih sekvenci, najduži podudarski segment uzima se kao konačni podudarski segment za zamjenu i sprema se kao trojka (sequence_id, pozicija, duljina). Za podudarni entitet, ako nakon pretrage svih referentnih sekvenci nije pronađen identičan uzastopni podudarni entitet, on se izravno sprema kao neusklađeni segment. Algoritam podudaranja na drugoj razini prikazan je u Algoritmu 2.&quot;},{&quot;id&quot;:&quot;buEsaggpeUaFfqBiiIjsX&quot;,&quot;user&quot;:&quot;prepricati sad to&quot;,&quot;assistant&quot;:&quot;Kada se komprimira više genomske datoteke, HRCM automatski prelazi u način grupne kompresije. U ovom načinu, rezultati prve razine podudaranja koriste se za daljnje podudaranje kroz drugu razinu. Druga razina podudaranja također koristi hash podudaranje, ali za razliku od prve razine, elementi podudaranja nisu samo četiri baze {A, C, G, T}, već specifični entiteti (pozicija, duljina, nepodudarnost). Uz to, druga razina podudaranja koristi više referentnih sekvenci, pa je potrebno pretraživati najduže podudaranje u svim referentnim sekvencama. Kako bi se spriječilo prekomjerno korištenje memorije, može se postaviti postotak druge razine podudaranja p, što znači da se p% sekvenci koje treba komprimirati koriste kao referentne sekvence druge razine. Zbog toga je druga razina podudaranja znatno složenija.\n\nPrvo treba stvoriti hash indeks za entitete dobivene u prvoj razini podudaranja. Kako bi se osiguralo da različite hash vrijednosti predstavljaju različite entitete, u izračun se uključuju pozicija, duljina i svaka nepodudarnost, koristeći veliki prost broj kao množioc.\n\nZa rješavanje sukoba koristi se separate chaining, kao i u prvoj razini podudaranja. Tijekom pretrage, entiteti koji se komprimiraju izračunavaju hash vrijednost na isti način kao pri stvaranju hash indeksa, i hash tablice svake sekvence pretražuju se jednu po jednu kako bi se pronašli entiteti s identičnom hash vrijednošću. Međutim, za razliku od prve razine, identična hash vrijednost ne znači automatski i identičan entitet, jer mapiranje između entiteta i hash vrijednosti nije jednoznačno. Kada se pronađe identična hash vrijednost, potrebno je provjeriti jesu li entiteti identični. Ako jesu, pretraga se nastavlja za uzastopne entitete dok se ne pronađe različit entitet, a zatim se bilježe ID sekvence, pozicija i duljina podudarnog segmenta. Nakon pretrage svih referentnih sekvenci, najduži podudarni segment koristi se kao konačni segment za zamjenu i sprema se kao trojka (ID sekvence, pozicija, duljina). Ako se identičan entitet ne pronađe nakon pretrage svih referentnih sekvenci, segment se sprema kao nepodudaran segment. Algoritam druge razine podudaranja prikazan je u Algoritmu 2.&quot;}]}]}"/>
   </we:properties>
   <we:bindings/>
   <we:snapshot xmlns:r="http://schemas.openxmlformats.org/officeDocument/2006/relationships"/>

</xml_diff>